<commit_message>
Corrected bug in addFSDA2path .... were missing.
Just a stylistic correction  inside _automation_tools/ENV_for_setup/GENERAZIONE-AUTOMATICA-DI-FSDAtoolbox_for_MATLAB-setup.docx

git-svn-id: https://160.78.46.112/svn/fsda.code.000/FSDA/trunk@631 336e6153-a435-9040-aa94-c6aba0fb517b
</commit_message>
<xml_diff>
--- a/_automation_tools/ENV_for_setup/GENERAZIONE-AUTOMATICA-DI-FSDAtoolbox_for_MATLAB-setup.docx
+++ b/_automation_tools/ENV_for_setup/GENERAZIONE-AUTOMATICA-DI-FSDAtoolbox_for_MATLAB-setup.docx
@@ -1,6 +1,6 @@
 
 <file path=word/document.xml><?xml version="1.0" encoding="utf-8"?>
-<w:document xmlns:wpc="http://schemas.microsoft.com/office/word/2010/wordprocessingCanvas" xmlns:mc="http://schemas.openxmlformats.org/markup-compatibility/2006" xmlns:o="urn:schemas-microsoft-com:office:office" xmlns:r="http://schemas.openxmlformats.org/officeDocument/2006/relationships" xmlns:m="http://schemas.openxmlformats.org/officeDocument/2006/math" xmlns:v="urn:schemas-microsoft-com:vml" xmlns:wp14="http://schemas.microsoft.com/office/word/2010/wordprocessingDrawing" xmlns:wp="http://schemas.openxmlformats.org/drawingml/2006/wordprocessingDrawing" xmlns:w10="urn:schemas-microsoft-com:office:word" xmlns:w="http://schemas.openxmlformats.org/wordprocessingml/2006/main" xmlns:w14="http://schemas.microsoft.com/office/word/2010/wordml" xmlns:wpg="http://schemas.microsoft.com/office/word/2010/wordprocessingGroup" xmlns:wpi="http://schemas.microsoft.com/office/word/2010/wordprocessingInk" xmlns:wne="http://schemas.microsoft.com/office/word/2006/wordml" xmlns:wps="http://schemas.microsoft.com/office/word/2010/wordprocessingShape" mc:Ignorable="w14 wp14">
+<w:document xmlns:wpc="http://schemas.microsoft.com/office/word/2010/wordprocessingCanvas" xmlns:mc="http://schemas.openxmlformats.org/markup-compatibility/2006" xmlns:o="urn:schemas-microsoft-com:office:office" xmlns:r="http://schemas.openxmlformats.org/officeDocument/2006/relationships" xmlns:m="http://schemas.openxmlformats.org/officeDocument/2006/math" xmlns:v="urn:schemas-microsoft-com:vml" xmlns:wp14="http://schemas.microsoft.com/office/word/2010/wordprocessingDrawing" xmlns:wp="http://schemas.openxmlformats.org/drawingml/2006/wordprocessingDrawing" xmlns:w10="urn:schemas-microsoft-com:office:word" xmlns:w="http://schemas.openxmlformats.org/wordprocessingml/2006/main" xmlns:w14="http://schemas.microsoft.com/office/word/2010/wordml" xmlns:w15="http://schemas.microsoft.com/office/word/2012/wordml" xmlns:wpg="http://schemas.microsoft.com/office/word/2010/wordprocessingGroup" xmlns:wpi="http://schemas.microsoft.com/office/word/2010/wordprocessingInk" xmlns:wne="http://schemas.microsoft.com/office/word/2006/wordml" xmlns:wps="http://schemas.microsoft.com/office/word/2010/wordprocessingShape" mc:Ignorable="w14 w15 wp14">
   <w:body>
     <w:p>
       <w:r>
@@ -115,10 +115,10 @@
       <w:r>
         <w:t>” con FTP automatico sul server di M.RIANI (</w:t>
       </w:r>
-      <w:hyperlink r:id="rId6" w:history="1">
+      <w:hyperlink r:id="rId5" w:history="1">
         <w:r>
           <w:rPr>
-            <w:rStyle w:val="Hyperlink"/>
+            <w:rStyle w:val="Collegamentoipertestuale"/>
           </w:rPr>
           <w:t>http://www.riani.it/MATLAB.htm</w:t>
         </w:r>
@@ -132,12 +132,17 @@
         <w:t xml:space="preserve">Gli script di riferimento sono </w:t>
       </w:r>
       <w:r>
-        <w:t xml:space="preserve">nell’archivio SVN in “ </w:t>
+        <w:t xml:space="preserve">nell’archivio SVN in </w:t>
+      </w:r>
+      <w:proofErr w:type="gramStart"/>
+      <w:r>
+        <w:t xml:space="preserve">“ </w:t>
       </w:r>
       <w:r>
         <w:t>_</w:t>
       </w:r>
       <w:proofErr w:type="spellStart"/>
+      <w:proofErr w:type="gramEnd"/>
       <w:r>
         <w:t>automation_tools</w:t>
       </w:r>
@@ -151,89 +156,137 @@
       </w:r>
       <w:proofErr w:type="spellEnd"/>
       <w:r>
+        <w:t xml:space="preserve"> “</w:t>
+      </w:r>
+    </w:p>
+    <w:p>
+      <w:r>
+        <w:t xml:space="preserve">Prima di partire con la rigenerazione del pacchetto, assicurarsi che i </w:t>
+      </w:r>
+      <w:proofErr w:type="gramStart"/>
+      <w:r>
+        <w:t xml:space="preserve">seguenti  </w:t>
+      </w:r>
+      <w:proofErr w:type="spellStart"/>
+      <w:r>
+        <w:t>tools</w:t>
+      </w:r>
+      <w:proofErr w:type="spellEnd"/>
+      <w:proofErr w:type="gramEnd"/>
+      <w:r>
+        <w:t xml:space="preserve"> siano stati eseguiti :</w:t>
+      </w:r>
+    </w:p>
+    <w:p>
+      <w:proofErr w:type="gramStart"/>
+      <w:r>
+        <w:t>1)generazione</w:t>
+      </w:r>
+      <w:proofErr w:type="gramEnd"/>
+      <w:r>
+        <w:t xml:space="preserve"> dei </w:t>
+      </w:r>
+      <w:proofErr w:type="spellStart"/>
+      <w:r>
+        <w:t>Contents.m</w:t>
+      </w:r>
+      <w:proofErr w:type="spellEnd"/>
+      <w:r>
+        <w:t xml:space="preserve"> :</w:t>
+      </w:r>
+    </w:p>
+    <w:p>
+      <w:pPr>
+        <w:ind w:firstLine="708"/>
+      </w:pPr>
+      <w:r>
+        <w:t>L</w:t>
+      </w:r>
+      <w:r>
+        <w:t>inux script “…./_</w:t>
+      </w:r>
+      <w:proofErr w:type="spellStart"/>
+      <w:r>
+        <w:t>automation_tools</w:t>
+      </w:r>
+      <w:proofErr w:type="spellEnd"/>
+      <w:r>
+        <w:t xml:space="preserve">/crea_contents.sh” e </w:t>
+      </w:r>
+      <w:proofErr w:type="gramStart"/>
+      <w:r>
+        <w:t xml:space="preserve">doc </w:t>
+      </w:r>
+      <w:r>
         <w:t xml:space="preserve"> </w:t>
       </w:r>
-      <w:proofErr w:type="gramStart"/>
       <w:r>
         <w:t>“</w:t>
       </w:r>
       <w:proofErr w:type="gramEnd"/>
-    </w:p>
-    <w:p>
-      <w:r>
-        <w:t>Prima di partire con la rigenerazione del pacchetto, assicurarsi che i seguenti</w:t>
-      </w:r>
-      <w:proofErr w:type="gramStart"/>
-      <w:r>
-        <w:t xml:space="preserve">  </w:t>
-      </w:r>
-      <w:proofErr w:type="spellStart"/>
-      <w:proofErr w:type="gramEnd"/>
-      <w:r>
-        <w:t>tools</w:t>
-      </w:r>
-      <w:proofErr w:type="spellEnd"/>
-      <w:r>
-        <w:t xml:space="preserve"> siano stati eseguiti :</w:t>
-      </w:r>
-    </w:p>
-    <w:p>
-      <w:r>
-        <w:t xml:space="preserve">1)generazione dei </w:t>
-      </w:r>
-      <w:proofErr w:type="spellStart"/>
-      <w:r>
-        <w:t>Contents.m</w:t>
-      </w:r>
-      <w:proofErr w:type="spellEnd"/>
-      <w:proofErr w:type="gramStart"/>
-      <w:r>
-        <w:t xml:space="preserve"> :</w:t>
-      </w:r>
-      <w:proofErr w:type="gramEnd"/>
-    </w:p>
-    <w:p>
-      <w:pPr>
-        <w:ind w:firstLine="708"/>
-      </w:pPr>
-      <w:r>
+      <w:r>
+        <w:t>GENERAZIONE-AUTOMATICA-Contents.m</w:t>
+      </w:r>
+      <w:r>
+        <w:t>.docx”</w:t>
+      </w:r>
+    </w:p>
+    <w:p>
+      <w:proofErr w:type="gramStart"/>
+      <w:r>
+        <w:t>2)modifica</w:t>
+      </w:r>
+      <w:proofErr w:type="gramEnd"/>
+      <w:r>
+        <w:t xml:space="preserve"> del copyright (se applicabile) :</w:t>
+      </w:r>
+    </w:p>
+    <w:p>
+      <w:pPr>
+        <w:rPr>
+          <w:lang w:val="en-US"/>
+        </w:rPr>
+      </w:pPr>
+      <w:r>
+        <w:tab/>
+      </w:r>
+      <w:r>
+        <w:rPr>
+          <w:lang w:val="en-US"/>
+        </w:rPr>
         <w:t>L</w:t>
       </w:r>
       <w:r>
-        <w:t>inux script “…./_</w:t>
-      </w:r>
-      <w:proofErr w:type="spellStart"/>
-      <w:r>
+        <w:rPr>
+          <w:lang w:val="en-US"/>
+        </w:rPr>
+        <w:t>inux</w:t>
+      </w:r>
+      <w:r>
+        <w:rPr>
+          <w:lang w:val="en-US"/>
+        </w:rPr>
+        <w:t xml:space="preserve"> script “…./_</w:t>
+      </w:r>
+      <w:proofErr w:type="spellStart"/>
+      <w:r>
+        <w:rPr>
+          <w:lang w:val="en-US"/>
+        </w:rPr>
         <w:t>automation_tools</w:t>
       </w:r>
       <w:proofErr w:type="spellEnd"/>
       <w:r>
-        <w:t>/crea_contents.sh” e doc</w:t>
-      </w:r>
-      <w:proofErr w:type="gramStart"/>
-      <w:r>
-        <w:t xml:space="preserve"> </w:t>
-      </w:r>
-      <w:r>
-        <w:t xml:space="preserve"> </w:t>
-      </w:r>
-      <w:proofErr w:type="gramEnd"/>
-      <w:r>
-        <w:t>“GENERAZIONE-AUTOMATICA-Contents.m</w:t>
-      </w:r>
-      <w:r>
-        <w:t>.docx”</w:t>
-      </w:r>
-    </w:p>
-    <w:p>
-      <w:r>
-        <w:t>2)modifica del copyright (se applicabile)</w:t>
-      </w:r>
-      <w:proofErr w:type="gramStart"/>
-      <w:r>
-        <w:t xml:space="preserve"> :</w:t>
-      </w:r>
-      <w:proofErr w:type="gramEnd"/>
+        <w:rPr>
+          <w:lang w:val="en-US"/>
+        </w:rPr>
+        <w:t>/changecopyright.sh”</w:t>
+      </w:r>
+    </w:p>
+    <w:p>
+      <w:r>
+        <w:t>3)generazione dei nuovi file “alphabetical.html” e “ function_reference.html”</w:t>
+      </w:r>
     </w:p>
     <w:p>
       <w:pPr>
@@ -248,19 +301,19 @@
         <w:rPr>
           <w:lang w:val="en-US"/>
         </w:rPr>
-        <w:t>L</w:t>
-      </w:r>
-      <w:r>
-        <w:rPr>
-          <w:lang w:val="en-US"/>
-        </w:rPr>
-        <w:t>inux</w:t>
-      </w:r>
-      <w:r>
-        <w:rPr>
-          <w:lang w:val="en-US"/>
-        </w:rPr>
-        <w:t xml:space="preserve"> script “…./_</w:t>
+        <w:t>D</w:t>
+      </w:r>
+      <w:r>
+        <w:rPr>
+          <w:lang w:val="en-US"/>
+        </w:rPr>
+        <w:t>OS s</w:t>
+      </w:r>
+      <w:r>
+        <w:rPr>
+          <w:lang w:val="en-US"/>
+        </w:rPr>
+        <w:t>cript “…./_</w:t>
       </w:r>
       <w:proofErr w:type="spellStart"/>
       <w:r>
@@ -274,53 +327,6 @@
         <w:rPr>
           <w:lang w:val="en-US"/>
         </w:rPr>
-        <w:t>/changecopyright.sh”</w:t>
-      </w:r>
-    </w:p>
-    <w:p>
-      <w:r>
-        <w:t>3)generazione dei nuovi file “alphabetical.html” e “ function_reference.html”</w:t>
-      </w:r>
-    </w:p>
-    <w:p>
-      <w:pPr>
-        <w:rPr>
-          <w:lang w:val="en-US"/>
-        </w:rPr>
-      </w:pPr>
-      <w:r>
-        <w:tab/>
-      </w:r>
-      <w:r>
-        <w:rPr>
-          <w:lang w:val="en-US"/>
-        </w:rPr>
-        <w:t>D</w:t>
-      </w:r>
-      <w:r>
-        <w:rPr>
-          <w:lang w:val="en-US"/>
-        </w:rPr>
-        <w:t>OS s</w:t>
-      </w:r>
-      <w:r>
-        <w:rPr>
-          <w:lang w:val="en-US"/>
-        </w:rPr>
-        <w:t>cript “…./_</w:t>
-      </w:r>
-      <w:proofErr w:type="spellStart"/>
-      <w:r>
-        <w:rPr>
-          <w:lang w:val="en-US"/>
-        </w:rPr>
-        <w:t>automation_tools</w:t>
-      </w:r>
-      <w:proofErr w:type="spellEnd"/>
-      <w:r>
-        <w:rPr>
-          <w:lang w:val="en-US"/>
-        </w:rPr>
         <w:t>/gen_new_help.bat “</w:t>
       </w:r>
     </w:p>
@@ -340,11 +346,11 @@
       </w:r>
       <w:proofErr w:type="spellEnd"/>
       <w:r>
-        <w:t xml:space="preserve"> passare alla generazione del pacchetto</w:t>
-      </w:r>
-      <w:proofErr w:type="gramStart"/>
-      <w:r>
-        <w:t xml:space="preserve"> :</w:t>
+        <w:t xml:space="preserve"> passare alla generazione del </w:t>
+      </w:r>
+      <w:proofErr w:type="gramStart"/>
+      <w:r>
+        <w:t>pacchetto :</w:t>
       </w:r>
       <w:proofErr w:type="gramEnd"/>
     </w:p>
@@ -355,7 +361,7 @@
     </w:p>
     <w:p>
       <w:pPr>
-        <w:pStyle w:val="ListParagraph"/>
+        <w:pStyle w:val="Paragrafoelenco"/>
         <w:numPr>
           <w:ilvl w:val="0"/>
           <w:numId w:val="2"/>
@@ -370,20 +376,20 @@
       </w:r>
       <w:proofErr w:type="spellEnd"/>
       <w:r>
-        <w:t xml:space="preserve"> </w:t>
-      </w:r>
-      <w:proofErr w:type="gramStart"/>
-      <w:r>
-        <w:t>dei</w:t>
-      </w:r>
-      <w:proofErr w:type="gramEnd"/>
-      <w:r>
-        <w:t xml:space="preserve"> sorgenti FSDA ultima versione  in una cartella di libera scelta (ad es:  C:\Users\xxxx\Desktop\FSDA_last_rev )</w:t>
-      </w:r>
-    </w:p>
-    <w:p>
-      <w:pPr>
-        <w:pStyle w:val="ListParagraph"/>
+        <w:t xml:space="preserve"> dei sorgenti FSDA ultima </w:t>
+      </w:r>
+      <w:proofErr w:type="gramStart"/>
+      <w:r>
+        <w:t>versione  in</w:t>
+      </w:r>
+      <w:proofErr w:type="gramEnd"/>
+      <w:r>
+        <w:t xml:space="preserve"> una cartella di libera scelta (ad es:  C:\Users\xxxx\Desktop\FSDA_last_rev )</w:t>
+      </w:r>
+    </w:p>
+    <w:p>
+      <w:pPr>
+        <w:pStyle w:val="Paragrafoelenco"/>
         <w:numPr>
           <w:ilvl w:val="0"/>
           <w:numId w:val="2"/>
@@ -417,7 +423,7 @@
     </w:p>
     <w:p>
       <w:pPr>
-        <w:pStyle w:val="ListParagraph"/>
+        <w:pStyle w:val="Paragrafoelenco"/>
         <w:numPr>
           <w:ilvl w:val="0"/>
           <w:numId w:val="2"/>
@@ -429,16 +435,19 @@
     </w:p>
     <w:p>
       <w:pPr>
-        <w:pStyle w:val="ListParagraph"/>
+        <w:pStyle w:val="Paragrafoelenco"/>
         <w:numPr>
           <w:ilvl w:val="0"/>
           <w:numId w:val="2"/>
         </w:numPr>
       </w:pPr>
       <w:r>
-        <w:t>Eseguire “all_in_one.bat”</w:t>
-      </w:r>
-      <w:proofErr w:type="gramStart"/>
+        <w:t>Eseguire “all_in_one.bat</w:t>
+      </w:r>
+      <w:proofErr w:type="gramStart"/>
+      <w:r>
+        <w:t>”</w:t>
+      </w:r>
       <w:r>
         <w:t xml:space="preserve"> .</w:t>
       </w:r>
@@ -446,49 +455,63 @@
       <w:r>
         <w:t xml:space="preserve"> Ecco un esempio di sessione (</w:t>
       </w:r>
+      <w:r>
+        <w:rPr>
+          <w:b/>
+          <w:color w:val="FF0000"/>
+        </w:rPr>
+        <w:t xml:space="preserve">in rosso i messaggi del </w:t>
+      </w:r>
+      <w:proofErr w:type="spellStart"/>
+      <w:r>
+        <w:rPr>
+          <w:b/>
+          <w:color w:val="FF0000"/>
+        </w:rPr>
+        <w:t>tool</w:t>
+      </w:r>
+      <w:proofErr w:type="spellEnd"/>
+      <w:r>
+        <w:rPr>
+          <w:b/>
+          <w:color w:val="FF0000"/>
+        </w:rPr>
+        <w:t xml:space="preserve">, in evidenza l’input utente, </w:t>
+      </w:r>
       <w:bookmarkStart w:id="0" w:name="_GoBack"/>
+      <w:r>
+        <w:rPr>
+          <w:b/>
+          <w:i/>
+        </w:rPr>
+        <w:t xml:space="preserve">in corsivo </w:t>
+      </w:r>
+      <w:r>
+        <w:rPr>
+          <w:b/>
+          <w:i/>
+        </w:rPr>
+        <w:t xml:space="preserve">in NERO </w:t>
+      </w:r>
+      <w:r>
+        <w:rPr>
+          <w:b/>
+          <w:i/>
+        </w:rPr>
+        <w:t xml:space="preserve">i </w:t>
+      </w:r>
+      <w:proofErr w:type="gramStart"/>
+      <w:r>
+        <w:rPr>
+          <w:b/>
+          <w:i/>
+        </w:rPr>
+        <w:t>commenti )</w:t>
+      </w:r>
       <w:bookmarkEnd w:id="0"/>
-      <w:r>
-        <w:rPr>
-          <w:b/>
-          <w:color w:val="FF0000"/>
-        </w:rPr>
-        <w:t xml:space="preserve">in rosso i messaggi del </w:t>
-      </w:r>
-      <w:proofErr w:type="spellStart"/>
-      <w:r>
-        <w:rPr>
-          <w:b/>
-          <w:color w:val="FF0000"/>
-        </w:rPr>
-        <w:t>tool</w:t>
-      </w:r>
-      <w:proofErr w:type="spellEnd"/>
-      <w:r>
-        <w:rPr>
-          <w:b/>
-          <w:color w:val="FF0000"/>
-        </w:rPr>
-        <w:t xml:space="preserve">, in evidenza </w:t>
-      </w:r>
-      <w:proofErr w:type="gramStart"/>
-      <w:r>
-        <w:rPr>
-          <w:b/>
-          <w:color w:val="FF0000"/>
-        </w:rPr>
-        <w:t>l’</w:t>
-      </w:r>
-      <w:proofErr w:type="gramEnd"/>
-      <w:r>
-        <w:rPr>
-          <w:b/>
-          <w:color w:val="FF0000"/>
-        </w:rPr>
-        <w:t xml:space="preserve">input utente, in corsivo i commenti </w:t>
-      </w:r>
-      <w:r>
-        <w:t>) :</w:t>
+      <w:proofErr w:type="gramEnd"/>
+      <w:r>
+        <w:t xml:space="preserve"> :</w:t>
       </w:r>
     </w:p>
     <w:p/>
@@ -501,27 +524,27 @@
         <w:rPr>
           <w:color w:val="FF0000"/>
         </w:rPr>
-        <w:t>CREAZIONE COPIA TEMPORANEA</w:t>
-      </w:r>
-      <w:proofErr w:type="gramStart"/>
-      <w:r>
-        <w:rPr>
-          <w:color w:val="FF0000"/>
-        </w:rPr>
-        <w:t xml:space="preserve"> </w:t>
-      </w:r>
-      <w:r>
-        <w:rPr>
-          <w:color w:val="FF0000"/>
-        </w:rPr>
-        <w:t xml:space="preserve"> </w:t>
-      </w:r>
-      <w:proofErr w:type="gramEnd"/>
-      <w:r>
-        <w:rPr>
-          <w:color w:val="FF0000"/>
-        </w:rPr>
-        <w:t>FSDA ........</w:t>
+        <w:t xml:space="preserve">CREAZIONE COPIA </w:t>
+      </w:r>
+      <w:proofErr w:type="gramStart"/>
+      <w:r>
+        <w:rPr>
+          <w:color w:val="FF0000"/>
+        </w:rPr>
+        <w:t xml:space="preserve">TEMPORANEA </w:t>
+      </w:r>
+      <w:r>
+        <w:rPr>
+          <w:color w:val="FF0000"/>
+        </w:rPr>
+        <w:t xml:space="preserve"> FSDA</w:t>
+      </w:r>
+      <w:proofErr w:type="gramEnd"/>
+      <w:r>
+        <w:rPr>
+          <w:color w:val="FF0000"/>
+        </w:rPr>
+        <w:t xml:space="preserve"> ........</w:t>
       </w:r>
     </w:p>
     <w:p>
@@ -534,14 +557,12 @@
         </w:rPr>
         <w:t>Premere un tasto per continuare . . .</w:t>
       </w:r>
-      <w:proofErr w:type="gramStart"/>
       <w:r>
         <w:rPr>
           <w:color w:val="FF0000"/>
         </w:rPr>
         <w:t xml:space="preserve">      </w:t>
       </w:r>
-      <w:proofErr w:type="gramEnd"/>
       <w:r>
         <w:rPr>
           <w:highlight w:val="yellow"/>
@@ -1276,18 +1297,12 @@
           <w:color w:val="FF0000"/>
         </w:rPr>
       </w:pPr>
-      <w:r>
-        <w:rPr>
-          <w:color w:val="FF0000"/>
-        </w:rPr>
-        <w:t>65)</w:t>
-      </w:r>
-      <w:proofErr w:type="gramStart"/>
-      <w:r>
-        <w:rPr>
-          <w:color w:val="FF0000"/>
-        </w:rPr>
-        <w:t>(</w:t>
+      <w:proofErr w:type="gramStart"/>
+      <w:r>
+        <w:rPr>
+          <w:color w:val="FF0000"/>
+        </w:rPr>
+        <w:t>65)(</w:t>
       </w:r>
       <w:proofErr w:type="gramEnd"/>
       <w:r>
@@ -1404,21 +1419,7 @@
         <w:rPr>
           <w:color w:val="FF0000"/>
         </w:rPr>
-        <w:t xml:space="preserve"> in corso di: tbc.</w:t>
-      </w:r>
-      <w:proofErr w:type="gramStart"/>
-      <w:r>
-        <w:rPr>
-          <w:color w:val="FF0000"/>
-        </w:rPr>
-        <w:t>html</w:t>
-      </w:r>
-      <w:proofErr w:type="gramEnd"/>
-      <w:r>
-        <w:rPr>
-          <w:color w:val="FF0000"/>
-        </w:rPr>
-        <w:t>(in = 3633) (out = 1331)(compresso 63%)</w:t>
+        <w:t xml:space="preserve"> in corso di: tbc.html(in = 3633) (out = 1331)(compresso 63%)</w:t>
       </w:r>
     </w:p>
     <w:p>
@@ -1625,21 +1626,7 @@
         <w:rPr>
           <w:color w:val="FF0000"/>
         </w:rPr>
-        <w:t xml:space="preserve"> in corso di: transf_score.</w:t>
-      </w:r>
-      <w:proofErr w:type="gramStart"/>
-      <w:r>
-        <w:rPr>
-          <w:color w:val="FF0000"/>
-        </w:rPr>
-        <w:t>html</w:t>
-      </w:r>
-      <w:proofErr w:type="gramEnd"/>
-      <w:r>
-        <w:rPr>
-          <w:color w:val="FF0000"/>
-        </w:rPr>
-        <w:t>(in = 6882) (out = 2663)(compresso 61%)</w:t>
+        <w:t xml:space="preserve"> in corso di: transf_score.html(in = 6882) (out = 2663)(compresso 61%)</w:t>
       </w:r>
     </w:p>
     <w:p>
@@ -1683,21 +1670,7 @@
         <w:rPr>
           <w:color w:val="FF0000"/>
         </w:rPr>
-        <w:t xml:space="preserve"> in corso di: users_guide.</w:t>
-      </w:r>
-      <w:proofErr w:type="gramStart"/>
-      <w:r>
-        <w:rPr>
-          <w:color w:val="FF0000"/>
-        </w:rPr>
-        <w:t>html</w:t>
-      </w:r>
-      <w:proofErr w:type="gramEnd"/>
-      <w:r>
-        <w:rPr>
-          <w:color w:val="FF0000"/>
-        </w:rPr>
-        <w:t>(in = 3785) (out = 1276)(compresso 66%)</w:t>
+        <w:t xml:space="preserve"> in corso di: users_guide.html(in = 3785) (out = 1276)(compresso 66%)</w:t>
       </w:r>
     </w:p>
     <w:p>
@@ -1944,23 +1917,23 @@
           <w:b/>
           <w:i/>
         </w:rPr>
-        <w:t>(Si apre una nuova finestra con Inno Setup</w:t>
-      </w:r>
-      <w:proofErr w:type="gramStart"/>
-      <w:r>
-        <w:rPr>
-          <w:b/>
-          <w:i/>
-        </w:rPr>
-        <w:t xml:space="preserve">  </w:t>
-      </w:r>
-      <w:proofErr w:type="gramEnd"/>
-      <w:r>
-        <w:rPr>
-          <w:b/>
-          <w:i/>
-        </w:rPr>
-        <w:t xml:space="preserve">Compiler, si vede procedere la fase di compilazione e, se tutto ok, si </w:t>
+        <w:t xml:space="preserve">(Si apre una nuova finestra con Inno </w:t>
+      </w:r>
+      <w:proofErr w:type="gramStart"/>
+      <w:r>
+        <w:rPr>
+          <w:b/>
+          <w:i/>
+        </w:rPr>
+        <w:t>Setup  Compiler</w:t>
+      </w:r>
+      <w:proofErr w:type="gramEnd"/>
+      <w:r>
+        <w:rPr>
+          <w:b/>
+          <w:i/>
+        </w:rPr>
+        <w:t xml:space="preserve">, si vede procedere la fase di compilazione e, se tutto ok, si </w:t>
       </w:r>
       <w:proofErr w:type="spellStart"/>
       <w:r>
@@ -2241,23 +2214,30 @@
           <w:b/>
           <w:i/>
         </w:rPr>
-        <w:t xml:space="preserve">(ora il setup e il tar file </w:t>
-      </w:r>
-      <w:proofErr w:type="gramStart"/>
-      <w:r>
-        <w:rPr>
-          <w:b/>
-          <w:i/>
-        </w:rPr>
-        <w:t>verranno</w:t>
-      </w:r>
-      <w:proofErr w:type="gramEnd"/>
-      <w:r>
-        <w:rPr>
-          <w:b/>
-          <w:i/>
-        </w:rPr>
-        <w:t xml:space="preserve"> </w:t>
+        <w:t>(</w:t>
+      </w:r>
+      <w:proofErr w:type="gramStart"/>
+      <w:r>
+        <w:rPr>
+          <w:b/>
+          <w:i/>
+        </w:rPr>
+        <w:t>ora</w:t>
+      </w:r>
+      <w:proofErr w:type="gramEnd"/>
+      <w:r>
+        <w:rPr>
+          <w:b/>
+          <w:i/>
+        </w:rPr>
+        <w:t xml:space="preserve"> il setup e il tar file </w:t>
+      </w:r>
+      <w:r>
+        <w:rPr>
+          <w:b/>
+          <w:i/>
+        </w:rPr>
+        <w:t xml:space="preserve">verranno </w:t>
       </w:r>
       <w:r>
         <w:rPr>
@@ -2342,21 +2322,21 @@
         <w:rPr>
           <w:color w:val="FF0000"/>
         </w:rPr>
-        <w:t>"RICORDA INVIO MAIL</w:t>
-      </w:r>
-      <w:proofErr w:type="gramStart"/>
-      <w:r>
-        <w:rPr>
-          <w:color w:val="FF0000"/>
-        </w:rPr>
-        <w:t xml:space="preserve">  </w:t>
-      </w:r>
-      <w:proofErr w:type="gramEnd"/>
-      <w:r>
-        <w:rPr>
-          <w:color w:val="FF0000"/>
-        </w:rPr>
-        <w:t>A enrico.rossi@ext.ec.europa.eu"</w:t>
+        <w:t xml:space="preserve">"RICORDA INVIO </w:t>
+      </w:r>
+      <w:proofErr w:type="gramStart"/>
+      <w:r>
+        <w:rPr>
+          <w:color w:val="FF0000"/>
+        </w:rPr>
+        <w:t>MAIL  A</w:t>
+      </w:r>
+      <w:proofErr w:type="gramEnd"/>
+      <w:r>
+        <w:rPr>
+          <w:color w:val="FF0000"/>
+        </w:rPr>
+        <w:t xml:space="preserve"> enrico.rossi@ext.ec.europa.eu"</w:t>
       </w:r>
     </w:p>
     <w:p>
@@ -2384,8 +2364,8 @@
 </file>
 
 <file path=word/numbering.xml><?xml version="1.0" encoding="utf-8"?>
-<w:numbering xmlns:wpc="http://schemas.microsoft.com/office/word/2010/wordprocessingCanvas" xmlns:mc="http://schemas.openxmlformats.org/markup-compatibility/2006" xmlns:o="urn:schemas-microsoft-com:office:office" xmlns:r="http://schemas.openxmlformats.org/officeDocument/2006/relationships" xmlns:m="http://schemas.openxmlformats.org/officeDocument/2006/math" xmlns:v="urn:schemas-microsoft-com:vml" xmlns:wp14="http://schemas.microsoft.com/office/word/2010/wordprocessingDrawing" xmlns:wp="http://schemas.openxmlformats.org/drawingml/2006/wordprocessingDrawing" xmlns:w10="urn:schemas-microsoft-com:office:word" xmlns:w="http://schemas.openxmlformats.org/wordprocessingml/2006/main" xmlns:w14="http://schemas.microsoft.com/office/word/2010/wordml" xmlns:wpg="http://schemas.microsoft.com/office/word/2010/wordprocessingGroup" xmlns:wpi="http://schemas.microsoft.com/office/word/2010/wordprocessingInk" xmlns:wne="http://schemas.microsoft.com/office/word/2006/wordml" xmlns:wps="http://schemas.microsoft.com/office/word/2010/wordprocessingShape" mc:Ignorable="w14 wp14">
-  <w:abstractNum w:abstractNumId="0">
+<w:numbering xmlns:wpc="http://schemas.microsoft.com/office/word/2010/wordprocessingCanvas" xmlns:mc="http://schemas.openxmlformats.org/markup-compatibility/2006" xmlns:o="urn:schemas-microsoft-com:office:office" xmlns:r="http://schemas.openxmlformats.org/officeDocument/2006/relationships" xmlns:m="http://schemas.openxmlformats.org/officeDocument/2006/math" xmlns:v="urn:schemas-microsoft-com:vml" xmlns:wp14="http://schemas.microsoft.com/office/word/2010/wordprocessingDrawing" xmlns:wp="http://schemas.openxmlformats.org/drawingml/2006/wordprocessingDrawing" xmlns:w10="urn:schemas-microsoft-com:office:word" xmlns:w="http://schemas.openxmlformats.org/wordprocessingml/2006/main" xmlns:w14="http://schemas.microsoft.com/office/word/2010/wordml" xmlns:w15="http://schemas.microsoft.com/office/word/2012/wordml" xmlns:wpg="http://schemas.microsoft.com/office/word/2010/wordprocessingGroup" xmlns:wpi="http://schemas.microsoft.com/office/word/2010/wordprocessingInk" xmlns:wne="http://schemas.microsoft.com/office/word/2006/wordml" xmlns:wps="http://schemas.microsoft.com/office/word/2010/wordprocessingShape" mc:Ignorable="w14 w15 wp14">
+  <w:abstractNum w:abstractNumId="0" w15:restartNumberingAfterBreak="0">
     <w:nsid w:val="3C803178"/>
     <w:multiLevelType w:val="hybridMultilevel"/>
     <w:tmpl w:val="E1D2EA0A"/>
@@ -2474,7 +2454,7 @@
       </w:pPr>
     </w:lvl>
   </w:abstractNum>
-  <w:abstractNum w:abstractNumId="1">
+  <w:abstractNum w:abstractNumId="1" w15:restartNumberingAfterBreak="0">
     <w:nsid w:val="7DDA6B21"/>
     <w:multiLevelType w:val="hybridMultilevel"/>
     <w:tmpl w:val="E566017C"/>
@@ -2573,7 +2553,7 @@
 </file>
 
 <file path=word/styles.xml><?xml version="1.0" encoding="utf-8"?>
-<w:styles xmlns:mc="http://schemas.openxmlformats.org/markup-compatibility/2006" xmlns:r="http://schemas.openxmlformats.org/officeDocument/2006/relationships" xmlns:w="http://schemas.openxmlformats.org/wordprocessingml/2006/main" xmlns:w14="http://schemas.microsoft.com/office/word/2010/wordml" mc:Ignorable="w14">
+<w:styles xmlns:mc="http://schemas.openxmlformats.org/markup-compatibility/2006" xmlns:r="http://schemas.openxmlformats.org/officeDocument/2006/relationships" xmlns:w="http://schemas.openxmlformats.org/wordprocessingml/2006/main" xmlns:w14="http://schemas.microsoft.com/office/word/2010/wordml" xmlns:w15="http://schemas.microsoft.com/office/word/2012/wordml" mc:Ignorable="w14 w15">
   <w:docDefaults>
     <w:rPrDefault>
       <w:rPr>
@@ -2589,156 +2569,390 @@
       </w:pPr>
     </w:pPrDefault>
   </w:docDefaults>
-  <w:latentStyles w:defLockedState="0" w:defUIPriority="99" w:defSemiHidden="1" w:defUnhideWhenUsed="1" w:defQFormat="0" w:count="267">
-    <w:lsdException w:name="Normal" w:semiHidden="0" w:uiPriority="0" w:unhideWhenUsed="0" w:qFormat="1"/>
-    <w:lsdException w:name="heading 1" w:semiHidden="0" w:uiPriority="9" w:unhideWhenUsed="0" w:qFormat="1"/>
-    <w:lsdException w:name="heading 2" w:uiPriority="9" w:qFormat="1"/>
-    <w:lsdException w:name="heading 3" w:uiPriority="9" w:qFormat="1"/>
-    <w:lsdException w:name="heading 4" w:uiPriority="9" w:qFormat="1"/>
-    <w:lsdException w:name="heading 5" w:uiPriority="9" w:qFormat="1"/>
-    <w:lsdException w:name="heading 6" w:uiPriority="9" w:qFormat="1"/>
-    <w:lsdException w:name="heading 7" w:uiPriority="9" w:qFormat="1"/>
-    <w:lsdException w:name="heading 8" w:uiPriority="9" w:qFormat="1"/>
-    <w:lsdException w:name="heading 9" w:uiPriority="9" w:qFormat="1"/>
-    <w:lsdException w:name="toc 1" w:uiPriority="39"/>
-    <w:lsdException w:name="toc 2" w:uiPriority="39"/>
-    <w:lsdException w:name="toc 3" w:uiPriority="39"/>
-    <w:lsdException w:name="toc 4" w:uiPriority="39"/>
-    <w:lsdException w:name="toc 5" w:uiPriority="39"/>
-    <w:lsdException w:name="toc 6" w:uiPriority="39"/>
-    <w:lsdException w:name="toc 7" w:uiPriority="39"/>
-    <w:lsdException w:name="toc 8" w:uiPriority="39"/>
-    <w:lsdException w:name="toc 9" w:uiPriority="39"/>
-    <w:lsdException w:name="caption" w:uiPriority="35" w:qFormat="1"/>
-    <w:lsdException w:name="Title" w:semiHidden="0" w:uiPriority="10" w:unhideWhenUsed="0" w:qFormat="1"/>
-    <w:lsdException w:name="Default Paragraph Font" w:uiPriority="1"/>
-    <w:lsdException w:name="Subtitle" w:semiHidden="0" w:uiPriority="11" w:unhideWhenUsed="0" w:qFormat="1"/>
-    <w:lsdException w:name="Strong" w:semiHidden="0" w:uiPriority="22" w:unhideWhenUsed="0" w:qFormat="1"/>
-    <w:lsdException w:name="Emphasis" w:semiHidden="0" w:uiPriority="20" w:unhideWhenUsed="0" w:qFormat="1"/>
-    <w:lsdException w:name="Table Grid" w:semiHidden="0" w:uiPriority="39" w:unhideWhenUsed="0"/>
-    <w:lsdException w:name="Placeholder Text" w:unhideWhenUsed="0"/>
-    <w:lsdException w:name="No Spacing" w:semiHidden="0" w:uiPriority="1" w:unhideWhenUsed="0" w:qFormat="1"/>
-    <w:lsdException w:name="Light Shading" w:semiHidden="0" w:uiPriority="60" w:unhideWhenUsed="0"/>
-    <w:lsdException w:name="Light List" w:semiHidden="0" w:uiPriority="61" w:unhideWhenUsed="0"/>
-    <w:lsdException w:name="Light Grid" w:semiHidden="0" w:uiPriority="62" w:unhideWhenUsed="0"/>
-    <w:lsdException w:name="Medium Shading 1" w:semiHidden="0" w:uiPriority="63" w:unhideWhenUsed="0"/>
-    <w:lsdException w:name="Medium Shading 2" w:semiHidden="0" w:uiPriority="64" w:unhideWhenUsed="0"/>
-    <w:lsdException w:name="Medium List 1" w:semiHidden="0" w:uiPriority="65" w:unhideWhenUsed="0"/>
-    <w:lsdException w:name="Medium List 2" w:semiHidden="0" w:uiPriority="66" w:unhideWhenUsed="0"/>
-    <w:lsdException w:name="Medium Grid 1" w:semiHidden="0" w:uiPriority="67" w:unhideWhenUsed="0"/>
-    <w:lsdException w:name="Medium Grid 2" w:semiHidden="0" w:uiPriority="68" w:unhideWhenUsed="0"/>
-    <w:lsdException w:name="Medium Grid 3" w:semiHidden="0" w:uiPriority="69" w:unhideWhenUsed="0"/>
-    <w:lsdException w:name="Dark List" w:semiHidden="0" w:uiPriority="70" w:unhideWhenUsed="0"/>
-    <w:lsdException w:name="Colorful Shading" w:semiHidden="0" w:uiPriority="71" w:unhideWhenUsed="0"/>
-    <w:lsdException w:name="Colorful List" w:semiHidden="0" w:uiPriority="72" w:unhideWhenUsed="0"/>
-    <w:lsdException w:name="Colorful Grid" w:semiHidden="0" w:uiPriority="73" w:unhideWhenUsed="0"/>
-    <w:lsdException w:name="Light Shading Accent 1" w:semiHidden="0" w:uiPriority="60" w:unhideWhenUsed="0"/>
-    <w:lsdException w:name="Light List Accent 1" w:semiHidden="0" w:uiPriority="61" w:unhideWhenUsed="0"/>
-    <w:lsdException w:name="Light Grid Accent 1" w:semiHidden="0" w:uiPriority="62" w:unhideWhenUsed="0"/>
-    <w:lsdException w:name="Medium Shading 1 Accent 1" w:semiHidden="0" w:uiPriority="63" w:unhideWhenUsed="0"/>
-    <w:lsdException w:name="Medium Shading 2 Accent 1" w:semiHidden="0" w:uiPriority="64" w:unhideWhenUsed="0"/>
-    <w:lsdException w:name="Medium List 1 Accent 1" w:semiHidden="0" w:uiPriority="65" w:unhideWhenUsed="0"/>
-    <w:lsdException w:name="Revision" w:unhideWhenUsed="0"/>
-    <w:lsdException w:name="List Paragraph" w:semiHidden="0" w:uiPriority="34" w:unhideWhenUsed="0" w:qFormat="1"/>
-    <w:lsdException w:name="Quote" w:semiHidden="0" w:uiPriority="29" w:unhideWhenUsed="0" w:qFormat="1"/>
-    <w:lsdException w:name="Intense Quote" w:semiHidden="0" w:uiPriority="30" w:unhideWhenUsed="0" w:qFormat="1"/>
-    <w:lsdException w:name="Medium List 2 Accent 1" w:semiHidden="0" w:uiPriority="66" w:unhideWhenUsed="0"/>
-    <w:lsdException w:name="Medium Grid 1 Accent 1" w:semiHidden="0" w:uiPriority="67" w:unhideWhenUsed="0"/>
-    <w:lsdException w:name="Medium Grid 2 Accent 1" w:semiHidden="0" w:uiPriority="68" w:unhideWhenUsed="0"/>
-    <w:lsdException w:name="Medium Grid 3 Accent 1" w:semiHidden="0" w:uiPriority="69" w:unhideWhenUsed="0"/>
-    <w:lsdException w:name="Dark List Accent 1" w:semiHidden="0" w:uiPriority="70" w:unhideWhenUsed="0"/>
-    <w:lsdException w:name="Colorful Shading Accent 1" w:semiHidden="0" w:uiPriority="71" w:unhideWhenUsed="0"/>
-    <w:lsdException w:name="Colorful List Accent 1" w:semiHidden="0" w:uiPriority="72" w:unhideWhenUsed="0"/>
-    <w:lsdException w:name="Colorful Grid Accent 1" w:semiHidden="0" w:uiPriority="73" w:unhideWhenUsed="0"/>
-    <w:lsdException w:name="Light Shading Accent 2" w:semiHidden="0" w:uiPriority="60" w:unhideWhenUsed="0"/>
-    <w:lsdException w:name="Light List Accent 2" w:semiHidden="0" w:uiPriority="61" w:unhideWhenUsed="0"/>
-    <w:lsdException w:name="Light Grid Accent 2" w:semiHidden="0" w:uiPriority="62" w:unhideWhenUsed="0"/>
-    <w:lsdException w:name="Medium Shading 1 Accent 2" w:semiHidden="0" w:uiPriority="63" w:unhideWhenUsed="0"/>
-    <w:lsdException w:name="Medium Shading 2 Accent 2" w:semiHidden="0" w:uiPriority="64" w:unhideWhenUsed="0"/>
-    <w:lsdException w:name="Medium List 1 Accent 2" w:semiHidden="0" w:uiPriority="65" w:unhideWhenUsed="0"/>
-    <w:lsdException w:name="Medium List 2 Accent 2" w:semiHidden="0" w:uiPriority="66" w:unhideWhenUsed="0"/>
-    <w:lsdException w:name="Medium Grid 1 Accent 2" w:semiHidden="0" w:uiPriority="67" w:unhideWhenUsed="0"/>
-    <w:lsdException w:name="Medium Grid 2 Accent 2" w:semiHidden="0" w:uiPriority="68" w:unhideWhenUsed="0"/>
-    <w:lsdException w:name="Medium Grid 3 Accent 2" w:semiHidden="0" w:uiPriority="69" w:unhideWhenUsed="0"/>
-    <w:lsdException w:name="Dark List Accent 2" w:semiHidden="0" w:uiPriority="70" w:unhideWhenUsed="0"/>
-    <w:lsdException w:name="Colorful Shading Accent 2" w:semiHidden="0" w:uiPriority="71" w:unhideWhenUsed="0"/>
-    <w:lsdException w:name="Colorful List Accent 2" w:semiHidden="0" w:uiPriority="72" w:unhideWhenUsed="0"/>
-    <w:lsdException w:name="Colorful Grid Accent 2" w:semiHidden="0" w:uiPriority="73" w:unhideWhenUsed="0"/>
-    <w:lsdException w:name="Light Shading Accent 3" w:semiHidden="0" w:uiPriority="60" w:unhideWhenUsed="0"/>
-    <w:lsdException w:name="Light List Accent 3" w:semiHidden="0" w:uiPriority="61" w:unhideWhenUsed="0"/>
-    <w:lsdException w:name="Light Grid Accent 3" w:semiHidden="0" w:uiPriority="62" w:unhideWhenUsed="0"/>
-    <w:lsdException w:name="Medium Shading 1 Accent 3" w:semiHidden="0" w:uiPriority="63" w:unhideWhenUsed="0"/>
-    <w:lsdException w:name="Medium Shading 2 Accent 3" w:semiHidden="0" w:uiPriority="64" w:unhideWhenUsed="0"/>
-    <w:lsdException w:name="Medium List 1 Accent 3" w:semiHidden="0" w:uiPriority="65" w:unhideWhenUsed="0"/>
-    <w:lsdException w:name="Medium List 2 Accent 3" w:semiHidden="0" w:uiPriority="66" w:unhideWhenUsed="0"/>
-    <w:lsdException w:name="Medium Grid 1 Accent 3" w:semiHidden="0" w:uiPriority="67" w:unhideWhenUsed="0"/>
-    <w:lsdException w:name="Medium Grid 2 Accent 3" w:semiHidden="0" w:uiPriority="68" w:unhideWhenUsed="0"/>
-    <w:lsdException w:name="Medium Grid 3 Accent 3" w:semiHidden="0" w:uiPriority="69" w:unhideWhenUsed="0"/>
-    <w:lsdException w:name="Dark List Accent 3" w:semiHidden="0" w:uiPriority="70" w:unhideWhenUsed="0"/>
-    <w:lsdException w:name="Colorful Shading Accent 3" w:semiHidden="0" w:uiPriority="71" w:unhideWhenUsed="0"/>
-    <w:lsdException w:name="Colorful List Accent 3" w:semiHidden="0" w:uiPriority="72" w:unhideWhenUsed="0"/>
-    <w:lsdException w:name="Colorful Grid Accent 3" w:semiHidden="0" w:uiPriority="73" w:unhideWhenUsed="0"/>
-    <w:lsdException w:name="Light Shading Accent 4" w:semiHidden="0" w:uiPriority="60" w:unhideWhenUsed="0"/>
-    <w:lsdException w:name="Light List Accent 4" w:semiHidden="0" w:uiPriority="61" w:unhideWhenUsed="0"/>
-    <w:lsdException w:name="Light Grid Accent 4" w:semiHidden="0" w:uiPriority="62" w:unhideWhenUsed="0"/>
-    <w:lsdException w:name="Medium Shading 1 Accent 4" w:semiHidden="0" w:uiPriority="63" w:unhideWhenUsed="0"/>
-    <w:lsdException w:name="Medium Shading 2 Accent 4" w:semiHidden="0" w:uiPriority="64" w:unhideWhenUsed="0"/>
-    <w:lsdException w:name="Medium List 1 Accent 4" w:semiHidden="0" w:uiPriority="65" w:unhideWhenUsed="0"/>
-    <w:lsdException w:name="Medium List 2 Accent 4" w:semiHidden="0" w:uiPriority="66" w:unhideWhenUsed="0"/>
-    <w:lsdException w:name="Medium Grid 1 Accent 4" w:semiHidden="0" w:uiPriority="67" w:unhideWhenUsed="0"/>
-    <w:lsdException w:name="Medium Grid 2 Accent 4" w:semiHidden="0" w:uiPriority="68" w:unhideWhenUsed="0"/>
-    <w:lsdException w:name="Medium Grid 3 Accent 4" w:semiHidden="0" w:uiPriority="69" w:unhideWhenUsed="0"/>
-    <w:lsdException w:name="Dark List Accent 4" w:semiHidden="0" w:uiPriority="70" w:unhideWhenUsed="0"/>
-    <w:lsdException w:name="Colorful Shading Accent 4" w:semiHidden="0" w:uiPriority="71" w:unhideWhenUsed="0"/>
-    <w:lsdException w:name="Colorful List Accent 4" w:semiHidden="0" w:uiPriority="72" w:unhideWhenUsed="0"/>
-    <w:lsdException w:name="Colorful Grid Accent 4" w:semiHidden="0" w:uiPriority="73" w:unhideWhenUsed="0"/>
-    <w:lsdException w:name="Light Shading Accent 5" w:semiHidden="0" w:uiPriority="60" w:unhideWhenUsed="0"/>
-    <w:lsdException w:name="Light List Accent 5" w:semiHidden="0" w:uiPriority="61" w:unhideWhenUsed="0"/>
-    <w:lsdException w:name="Light Grid Accent 5" w:semiHidden="0" w:uiPriority="62" w:unhideWhenUsed="0"/>
-    <w:lsdException w:name="Medium Shading 1 Accent 5" w:semiHidden="0" w:uiPriority="63" w:unhideWhenUsed="0"/>
-    <w:lsdException w:name="Medium Shading 2 Accent 5" w:semiHidden="0" w:uiPriority="64" w:unhideWhenUsed="0"/>
-    <w:lsdException w:name="Medium List 1 Accent 5" w:semiHidden="0" w:uiPriority="65" w:unhideWhenUsed="0"/>
-    <w:lsdException w:name="Medium List 2 Accent 5" w:semiHidden="0" w:uiPriority="66" w:unhideWhenUsed="0"/>
-    <w:lsdException w:name="Medium Grid 1 Accent 5" w:semiHidden="0" w:uiPriority="67" w:unhideWhenUsed="0"/>
-    <w:lsdException w:name="Medium Grid 2 Accent 5" w:semiHidden="0" w:uiPriority="68" w:unhideWhenUsed="0"/>
-    <w:lsdException w:name="Medium Grid 3 Accent 5" w:semiHidden="0" w:uiPriority="69" w:unhideWhenUsed="0"/>
-    <w:lsdException w:name="Dark List Accent 5" w:semiHidden="0" w:uiPriority="70" w:unhideWhenUsed="0"/>
-    <w:lsdException w:name="Colorful Shading Accent 5" w:semiHidden="0" w:uiPriority="71" w:unhideWhenUsed="0"/>
-    <w:lsdException w:name="Colorful List Accent 5" w:semiHidden="0" w:uiPriority="72" w:unhideWhenUsed="0"/>
-    <w:lsdException w:name="Colorful Grid Accent 5" w:semiHidden="0" w:uiPriority="73" w:unhideWhenUsed="0"/>
-    <w:lsdException w:name="Light Shading Accent 6" w:semiHidden="0" w:uiPriority="60" w:unhideWhenUsed="0"/>
-    <w:lsdException w:name="Light List Accent 6" w:semiHidden="0" w:uiPriority="61" w:unhideWhenUsed="0"/>
-    <w:lsdException w:name="Light Grid Accent 6" w:semiHidden="0" w:uiPriority="62" w:unhideWhenUsed="0"/>
-    <w:lsdException w:name="Medium Shading 1 Accent 6" w:semiHidden="0" w:uiPriority="63" w:unhideWhenUsed="0"/>
-    <w:lsdException w:name="Medium Shading 2 Accent 6" w:semiHidden="0" w:uiPriority="64" w:unhideWhenUsed="0"/>
-    <w:lsdException w:name="Medium List 1 Accent 6" w:semiHidden="0" w:uiPriority="65" w:unhideWhenUsed="0"/>
-    <w:lsdException w:name="Medium List 2 Accent 6" w:semiHidden="0" w:uiPriority="66" w:unhideWhenUsed="0"/>
-    <w:lsdException w:name="Medium Grid 1 Accent 6" w:semiHidden="0" w:uiPriority="67" w:unhideWhenUsed="0"/>
-    <w:lsdException w:name="Medium Grid 2 Accent 6" w:semiHidden="0" w:uiPriority="68" w:unhideWhenUsed="0"/>
-    <w:lsdException w:name="Medium Grid 3 Accent 6" w:semiHidden="0" w:uiPriority="69" w:unhideWhenUsed="0"/>
-    <w:lsdException w:name="Dark List Accent 6" w:semiHidden="0" w:uiPriority="70" w:unhideWhenUsed="0"/>
-    <w:lsdException w:name="Colorful Shading Accent 6" w:semiHidden="0" w:uiPriority="71" w:unhideWhenUsed="0"/>
-    <w:lsdException w:name="Colorful List Accent 6" w:semiHidden="0" w:uiPriority="72" w:unhideWhenUsed="0"/>
-    <w:lsdException w:name="Colorful Grid Accent 6" w:semiHidden="0" w:uiPriority="73" w:unhideWhenUsed="0"/>
-    <w:lsdException w:name="Subtle Emphasis" w:semiHidden="0" w:uiPriority="19" w:unhideWhenUsed="0" w:qFormat="1"/>
-    <w:lsdException w:name="Intense Emphasis" w:semiHidden="0" w:uiPriority="21" w:unhideWhenUsed="0" w:qFormat="1"/>
-    <w:lsdException w:name="Subtle Reference" w:semiHidden="0" w:uiPriority="31" w:unhideWhenUsed="0" w:qFormat="1"/>
-    <w:lsdException w:name="Intense Reference" w:semiHidden="0" w:uiPriority="32" w:unhideWhenUsed="0" w:qFormat="1"/>
-    <w:lsdException w:name="Book Title" w:semiHidden="0" w:uiPriority="33" w:unhideWhenUsed="0" w:qFormat="1"/>
-    <w:lsdException w:name="Bibliography" w:uiPriority="37"/>
-    <w:lsdException w:name="TOC Heading" w:uiPriority="39" w:qFormat="1"/>
+  <w:latentStyles w:defLockedState="0" w:defUIPriority="99" w:defSemiHidden="0" w:defUnhideWhenUsed="0" w:defQFormat="0" w:count="371">
+    <w:lsdException w:name="Normal" w:uiPriority="0" w:qFormat="1"/>
+    <w:lsdException w:name="heading 1" w:uiPriority="9" w:qFormat="1"/>
+    <w:lsdException w:name="heading 2" w:semiHidden="1" w:uiPriority="9" w:unhideWhenUsed="1" w:qFormat="1"/>
+    <w:lsdException w:name="heading 3" w:semiHidden="1" w:uiPriority="9" w:unhideWhenUsed="1" w:qFormat="1"/>
+    <w:lsdException w:name="heading 4" w:semiHidden="1" w:uiPriority="9" w:unhideWhenUsed="1" w:qFormat="1"/>
+    <w:lsdException w:name="heading 5" w:semiHidden="1" w:uiPriority="9" w:unhideWhenUsed="1" w:qFormat="1"/>
+    <w:lsdException w:name="heading 6" w:semiHidden="1" w:uiPriority="9" w:unhideWhenUsed="1" w:qFormat="1"/>
+    <w:lsdException w:name="heading 7" w:semiHidden="1" w:uiPriority="9" w:unhideWhenUsed="1" w:qFormat="1"/>
+    <w:lsdException w:name="heading 8" w:semiHidden="1" w:uiPriority="9" w:unhideWhenUsed="1" w:qFormat="1"/>
+    <w:lsdException w:name="heading 9" w:semiHidden="1" w:uiPriority="9" w:unhideWhenUsed="1" w:qFormat="1"/>
+    <w:lsdException w:name="index 1" w:semiHidden="1" w:unhideWhenUsed="1"/>
+    <w:lsdException w:name="index 2" w:semiHidden="1" w:unhideWhenUsed="1"/>
+    <w:lsdException w:name="index 3" w:semiHidden="1" w:unhideWhenUsed="1"/>
+    <w:lsdException w:name="index 4" w:semiHidden="1" w:unhideWhenUsed="1"/>
+    <w:lsdException w:name="index 5" w:semiHidden="1" w:unhideWhenUsed="1"/>
+    <w:lsdException w:name="index 6" w:semiHidden="1" w:unhideWhenUsed="1"/>
+    <w:lsdException w:name="index 7" w:semiHidden="1" w:unhideWhenUsed="1"/>
+    <w:lsdException w:name="index 8" w:semiHidden="1" w:unhideWhenUsed="1"/>
+    <w:lsdException w:name="index 9" w:semiHidden="1" w:unhideWhenUsed="1"/>
+    <w:lsdException w:name="toc 1" w:semiHidden="1" w:uiPriority="39" w:unhideWhenUsed="1"/>
+    <w:lsdException w:name="toc 2" w:semiHidden="1" w:uiPriority="39" w:unhideWhenUsed="1"/>
+    <w:lsdException w:name="toc 3" w:semiHidden="1" w:uiPriority="39" w:unhideWhenUsed="1"/>
+    <w:lsdException w:name="toc 4" w:semiHidden="1" w:uiPriority="39" w:unhideWhenUsed="1"/>
+    <w:lsdException w:name="toc 5" w:semiHidden="1" w:uiPriority="39" w:unhideWhenUsed="1"/>
+    <w:lsdException w:name="toc 6" w:semiHidden="1" w:uiPriority="39" w:unhideWhenUsed="1"/>
+    <w:lsdException w:name="toc 7" w:semiHidden="1" w:uiPriority="39" w:unhideWhenUsed="1"/>
+    <w:lsdException w:name="toc 8" w:semiHidden="1" w:uiPriority="39" w:unhideWhenUsed="1"/>
+    <w:lsdException w:name="toc 9" w:semiHidden="1" w:uiPriority="39" w:unhideWhenUsed="1"/>
+    <w:lsdException w:name="Normal Indent" w:semiHidden="1" w:unhideWhenUsed="1"/>
+    <w:lsdException w:name="footnote text" w:semiHidden="1" w:unhideWhenUsed="1"/>
+    <w:lsdException w:name="annotation text" w:semiHidden="1" w:unhideWhenUsed="1"/>
+    <w:lsdException w:name="header" w:semiHidden="1" w:unhideWhenUsed="1"/>
+    <w:lsdException w:name="footer" w:semiHidden="1" w:unhideWhenUsed="1"/>
+    <w:lsdException w:name="index heading" w:semiHidden="1" w:unhideWhenUsed="1"/>
+    <w:lsdException w:name="caption" w:semiHidden="1" w:uiPriority="35" w:unhideWhenUsed="1" w:qFormat="1"/>
+    <w:lsdException w:name="table of figures" w:semiHidden="1" w:unhideWhenUsed="1"/>
+    <w:lsdException w:name="envelope address" w:semiHidden="1" w:unhideWhenUsed="1"/>
+    <w:lsdException w:name="envelope return" w:semiHidden="1" w:unhideWhenUsed="1"/>
+    <w:lsdException w:name="footnote reference" w:semiHidden="1" w:unhideWhenUsed="1"/>
+    <w:lsdException w:name="annotation reference" w:semiHidden="1" w:unhideWhenUsed="1"/>
+    <w:lsdException w:name="line number" w:semiHidden="1" w:unhideWhenUsed="1"/>
+    <w:lsdException w:name="page number" w:semiHidden="1" w:unhideWhenUsed="1"/>
+    <w:lsdException w:name="endnote reference" w:semiHidden="1" w:unhideWhenUsed="1"/>
+    <w:lsdException w:name="endnote text" w:semiHidden="1" w:unhideWhenUsed="1"/>
+    <w:lsdException w:name="table of authorities" w:semiHidden="1" w:unhideWhenUsed="1"/>
+    <w:lsdException w:name="macro" w:semiHidden="1" w:unhideWhenUsed="1"/>
+    <w:lsdException w:name="toa heading" w:semiHidden="1" w:unhideWhenUsed="1"/>
+    <w:lsdException w:name="List" w:semiHidden="1" w:unhideWhenUsed="1"/>
+    <w:lsdException w:name="List Bullet" w:semiHidden="1" w:unhideWhenUsed="1"/>
+    <w:lsdException w:name="List Number" w:semiHidden="1" w:unhideWhenUsed="1"/>
+    <w:lsdException w:name="List 2" w:semiHidden="1" w:unhideWhenUsed="1"/>
+    <w:lsdException w:name="List 3" w:semiHidden="1" w:unhideWhenUsed="1"/>
+    <w:lsdException w:name="List 4" w:semiHidden="1" w:unhideWhenUsed="1"/>
+    <w:lsdException w:name="List 5" w:semiHidden="1" w:unhideWhenUsed="1"/>
+    <w:lsdException w:name="List Bullet 2" w:semiHidden="1" w:unhideWhenUsed="1"/>
+    <w:lsdException w:name="List Bullet 3" w:semiHidden="1" w:unhideWhenUsed="1"/>
+    <w:lsdException w:name="List Bullet 4" w:semiHidden="1" w:unhideWhenUsed="1"/>
+    <w:lsdException w:name="List Bullet 5" w:semiHidden="1" w:unhideWhenUsed="1"/>
+    <w:lsdException w:name="List Number 2" w:semiHidden="1" w:unhideWhenUsed="1"/>
+    <w:lsdException w:name="List Number 3" w:semiHidden="1" w:unhideWhenUsed="1"/>
+    <w:lsdException w:name="List Number 4" w:semiHidden="1" w:unhideWhenUsed="1"/>
+    <w:lsdException w:name="List Number 5" w:semiHidden="1" w:unhideWhenUsed="1"/>
+    <w:lsdException w:name="Title" w:uiPriority="10" w:qFormat="1"/>
+    <w:lsdException w:name="Closing" w:semiHidden="1" w:unhideWhenUsed="1"/>
+    <w:lsdException w:name="Signature" w:semiHidden="1" w:unhideWhenUsed="1"/>
+    <w:lsdException w:name="Default Paragraph Font" w:semiHidden="1" w:uiPriority="1" w:unhideWhenUsed="1"/>
+    <w:lsdException w:name="Body Text" w:semiHidden="1" w:unhideWhenUsed="1"/>
+    <w:lsdException w:name="Body Text Indent" w:semiHidden="1" w:unhideWhenUsed="1"/>
+    <w:lsdException w:name="List Continue" w:semiHidden="1" w:unhideWhenUsed="1"/>
+    <w:lsdException w:name="List Continue 2" w:semiHidden="1" w:unhideWhenUsed="1"/>
+    <w:lsdException w:name="List Continue 3" w:semiHidden="1" w:unhideWhenUsed="1"/>
+    <w:lsdException w:name="List Continue 4" w:semiHidden="1" w:unhideWhenUsed="1"/>
+    <w:lsdException w:name="List Continue 5" w:semiHidden="1" w:unhideWhenUsed="1"/>
+    <w:lsdException w:name="Message Header" w:semiHidden="1" w:unhideWhenUsed="1"/>
+    <w:lsdException w:name="Subtitle" w:uiPriority="11" w:qFormat="1"/>
+    <w:lsdException w:name="Salutation" w:semiHidden="1" w:unhideWhenUsed="1"/>
+    <w:lsdException w:name="Date" w:semiHidden="1" w:unhideWhenUsed="1"/>
+    <w:lsdException w:name="Body Text First Indent" w:semiHidden="1" w:unhideWhenUsed="1"/>
+    <w:lsdException w:name="Body Text First Indent 2" w:semiHidden="1" w:unhideWhenUsed="1"/>
+    <w:lsdException w:name="Note Heading" w:semiHidden="1" w:unhideWhenUsed="1"/>
+    <w:lsdException w:name="Body Text 2" w:semiHidden="1" w:unhideWhenUsed="1"/>
+    <w:lsdException w:name="Body Text 3" w:semiHidden="1" w:unhideWhenUsed="1"/>
+    <w:lsdException w:name="Body Text Indent 2" w:semiHidden="1" w:unhideWhenUsed="1"/>
+    <w:lsdException w:name="Body Text Indent 3" w:semiHidden="1" w:unhideWhenUsed="1"/>
+    <w:lsdException w:name="Block Text" w:semiHidden="1" w:unhideWhenUsed="1"/>
+    <w:lsdException w:name="Hyperlink" w:semiHidden="1" w:unhideWhenUsed="1"/>
+    <w:lsdException w:name="FollowedHyperlink" w:semiHidden="1" w:unhideWhenUsed="1"/>
+    <w:lsdException w:name="Strong" w:uiPriority="22" w:qFormat="1"/>
+    <w:lsdException w:name="Emphasis" w:uiPriority="20" w:qFormat="1"/>
+    <w:lsdException w:name="Document Map" w:semiHidden="1" w:unhideWhenUsed="1"/>
+    <w:lsdException w:name="Plain Text" w:semiHidden="1" w:unhideWhenUsed="1"/>
+    <w:lsdException w:name="E-mail Signature" w:semiHidden="1" w:unhideWhenUsed="1"/>
+    <w:lsdException w:name="HTML Top of Form" w:semiHidden="1" w:unhideWhenUsed="1"/>
+    <w:lsdException w:name="HTML Bottom of Form" w:semiHidden="1" w:unhideWhenUsed="1"/>
+    <w:lsdException w:name="Normal (Web)" w:semiHidden="1" w:unhideWhenUsed="1"/>
+    <w:lsdException w:name="HTML Acronym" w:semiHidden="1" w:unhideWhenUsed="1"/>
+    <w:lsdException w:name="HTML Address" w:semiHidden="1" w:unhideWhenUsed="1"/>
+    <w:lsdException w:name="HTML Cite" w:semiHidden="1" w:unhideWhenUsed="1"/>
+    <w:lsdException w:name="HTML Code" w:semiHidden="1" w:unhideWhenUsed="1"/>
+    <w:lsdException w:name="HTML Definition" w:semiHidden="1" w:unhideWhenUsed="1"/>
+    <w:lsdException w:name="HTML Keyboard" w:semiHidden="1" w:unhideWhenUsed="1"/>
+    <w:lsdException w:name="HTML Preformatted" w:semiHidden="1" w:unhideWhenUsed="1"/>
+    <w:lsdException w:name="HTML Sample" w:semiHidden="1" w:unhideWhenUsed="1"/>
+    <w:lsdException w:name="HTML Typewriter" w:semiHidden="1" w:unhideWhenUsed="1"/>
+    <w:lsdException w:name="HTML Variable" w:semiHidden="1" w:unhideWhenUsed="1"/>
+    <w:lsdException w:name="Normal Table" w:semiHidden="1" w:unhideWhenUsed="1"/>
+    <w:lsdException w:name="annotation subject" w:semiHidden="1" w:unhideWhenUsed="1"/>
+    <w:lsdException w:name="No List" w:semiHidden="1" w:unhideWhenUsed="1"/>
+    <w:lsdException w:name="Outline List 1" w:semiHidden="1" w:unhideWhenUsed="1"/>
+    <w:lsdException w:name="Outline List 2" w:semiHidden="1" w:unhideWhenUsed="1"/>
+    <w:lsdException w:name="Outline List 3" w:semiHidden="1" w:unhideWhenUsed="1"/>
+    <w:lsdException w:name="Table Simple 1" w:semiHidden="1" w:unhideWhenUsed="1"/>
+    <w:lsdException w:name="Table Simple 2" w:semiHidden="1" w:unhideWhenUsed="1"/>
+    <w:lsdException w:name="Table Simple 3" w:semiHidden="1" w:unhideWhenUsed="1"/>
+    <w:lsdException w:name="Table Classic 1" w:semiHidden="1" w:unhideWhenUsed="1"/>
+    <w:lsdException w:name="Table Classic 2" w:semiHidden="1" w:unhideWhenUsed="1"/>
+    <w:lsdException w:name="Table Classic 3" w:semiHidden="1" w:unhideWhenUsed="1"/>
+    <w:lsdException w:name="Table Classic 4" w:semiHidden="1" w:unhideWhenUsed="1"/>
+    <w:lsdException w:name="Table Colorful 1" w:semiHidden="1" w:unhideWhenUsed="1"/>
+    <w:lsdException w:name="Table Colorful 2" w:semiHidden="1" w:unhideWhenUsed="1"/>
+    <w:lsdException w:name="Table Colorful 3" w:semiHidden="1" w:unhideWhenUsed="1"/>
+    <w:lsdException w:name="Table Columns 1" w:semiHidden="1" w:unhideWhenUsed="1"/>
+    <w:lsdException w:name="Table Columns 2" w:semiHidden="1" w:unhideWhenUsed="1"/>
+    <w:lsdException w:name="Table Columns 3" w:semiHidden="1" w:unhideWhenUsed="1"/>
+    <w:lsdException w:name="Table Columns 4" w:semiHidden="1" w:unhideWhenUsed="1"/>
+    <w:lsdException w:name="Table Columns 5" w:semiHidden="1" w:unhideWhenUsed="1"/>
+    <w:lsdException w:name="Table Grid 1" w:semiHidden="1" w:unhideWhenUsed="1"/>
+    <w:lsdException w:name="Table Grid 2" w:semiHidden="1" w:unhideWhenUsed="1"/>
+    <w:lsdException w:name="Table Grid 3" w:semiHidden="1" w:unhideWhenUsed="1"/>
+    <w:lsdException w:name="Table Grid 4" w:semiHidden="1" w:unhideWhenUsed="1"/>
+    <w:lsdException w:name="Table Grid 5" w:semiHidden="1" w:unhideWhenUsed="1"/>
+    <w:lsdException w:name="Table Grid 6" w:semiHidden="1" w:unhideWhenUsed="1"/>
+    <w:lsdException w:name="Table Grid 7" w:semiHidden="1" w:unhideWhenUsed="1"/>
+    <w:lsdException w:name="Table Grid 8" w:semiHidden="1" w:unhideWhenUsed="1"/>
+    <w:lsdException w:name="Table List 1" w:semiHidden="1" w:unhideWhenUsed="1"/>
+    <w:lsdException w:name="Table List 2" w:semiHidden="1" w:unhideWhenUsed="1"/>
+    <w:lsdException w:name="Table List 3" w:semiHidden="1" w:unhideWhenUsed="1"/>
+    <w:lsdException w:name="Table List 4" w:semiHidden="1" w:unhideWhenUsed="1"/>
+    <w:lsdException w:name="Table List 5" w:semiHidden="1" w:unhideWhenUsed="1"/>
+    <w:lsdException w:name="Table List 6" w:semiHidden="1" w:unhideWhenUsed="1"/>
+    <w:lsdException w:name="Table List 7" w:semiHidden="1" w:unhideWhenUsed="1"/>
+    <w:lsdException w:name="Table List 8" w:semiHidden="1" w:unhideWhenUsed="1"/>
+    <w:lsdException w:name="Table 3D effects 1" w:semiHidden="1" w:unhideWhenUsed="1"/>
+    <w:lsdException w:name="Table 3D effects 2" w:semiHidden="1" w:unhideWhenUsed="1"/>
+    <w:lsdException w:name="Table 3D effects 3" w:semiHidden="1" w:unhideWhenUsed="1"/>
+    <w:lsdException w:name="Table Contemporary" w:semiHidden="1" w:unhideWhenUsed="1"/>
+    <w:lsdException w:name="Table Elegant" w:semiHidden="1" w:unhideWhenUsed="1"/>
+    <w:lsdException w:name="Table Professional" w:semiHidden="1" w:unhideWhenUsed="1"/>
+    <w:lsdException w:name="Table Subtle 1" w:semiHidden="1" w:unhideWhenUsed="1"/>
+    <w:lsdException w:name="Table Subtle 2" w:semiHidden="1" w:unhideWhenUsed="1"/>
+    <w:lsdException w:name="Table Web 1" w:semiHidden="1" w:unhideWhenUsed="1"/>
+    <w:lsdException w:name="Table Web 2" w:semiHidden="1" w:unhideWhenUsed="1"/>
+    <w:lsdException w:name="Table Web 3" w:semiHidden="1" w:unhideWhenUsed="1"/>
+    <w:lsdException w:name="Balloon Text" w:semiHidden="1" w:unhideWhenUsed="1"/>
+    <w:lsdException w:name="Table Grid" w:uiPriority="39"/>
+    <w:lsdException w:name="Table Theme" w:semiHidden="1" w:unhideWhenUsed="1"/>
+    <w:lsdException w:name="Placeholder Text" w:semiHidden="1"/>
+    <w:lsdException w:name="No Spacing" w:uiPriority="1" w:qFormat="1"/>
+    <w:lsdException w:name="Light Shading" w:uiPriority="60"/>
+    <w:lsdException w:name="Light List" w:uiPriority="61"/>
+    <w:lsdException w:name="Light Grid" w:uiPriority="62"/>
+    <w:lsdException w:name="Medium Shading 1" w:uiPriority="63"/>
+    <w:lsdException w:name="Medium Shading 2" w:uiPriority="64"/>
+    <w:lsdException w:name="Medium List 1" w:uiPriority="65"/>
+    <w:lsdException w:name="Medium List 2" w:uiPriority="66"/>
+    <w:lsdException w:name="Medium Grid 1" w:uiPriority="67"/>
+    <w:lsdException w:name="Medium Grid 2" w:uiPriority="68"/>
+    <w:lsdException w:name="Medium Grid 3" w:uiPriority="69"/>
+    <w:lsdException w:name="Dark List" w:uiPriority="70"/>
+    <w:lsdException w:name="Colorful Shading" w:uiPriority="71"/>
+    <w:lsdException w:name="Colorful List" w:uiPriority="72"/>
+    <w:lsdException w:name="Colorful Grid" w:uiPriority="73"/>
+    <w:lsdException w:name="Light Shading Accent 1" w:uiPriority="60"/>
+    <w:lsdException w:name="Light List Accent 1" w:uiPriority="61"/>
+    <w:lsdException w:name="Light Grid Accent 1" w:uiPriority="62"/>
+    <w:lsdException w:name="Medium Shading 1 Accent 1" w:uiPriority="63"/>
+    <w:lsdException w:name="Medium Shading 2 Accent 1" w:uiPriority="64"/>
+    <w:lsdException w:name="Medium List 1 Accent 1" w:uiPriority="65"/>
+    <w:lsdException w:name="Revision" w:semiHidden="1"/>
+    <w:lsdException w:name="List Paragraph" w:uiPriority="34" w:qFormat="1"/>
+    <w:lsdException w:name="Quote" w:uiPriority="29" w:qFormat="1"/>
+    <w:lsdException w:name="Intense Quote" w:uiPriority="30" w:qFormat="1"/>
+    <w:lsdException w:name="Medium List 2 Accent 1" w:uiPriority="66"/>
+    <w:lsdException w:name="Medium Grid 1 Accent 1" w:uiPriority="67"/>
+    <w:lsdException w:name="Medium Grid 2 Accent 1" w:uiPriority="68"/>
+    <w:lsdException w:name="Medium Grid 3 Accent 1" w:uiPriority="69"/>
+    <w:lsdException w:name="Dark List Accent 1" w:uiPriority="70"/>
+    <w:lsdException w:name="Colorful Shading Accent 1" w:uiPriority="71"/>
+    <w:lsdException w:name="Colorful List Accent 1" w:uiPriority="72"/>
+    <w:lsdException w:name="Colorful Grid Accent 1" w:uiPriority="73"/>
+    <w:lsdException w:name="Light Shading Accent 2" w:uiPriority="60"/>
+    <w:lsdException w:name="Light List Accent 2" w:uiPriority="61"/>
+    <w:lsdException w:name="Light Grid Accent 2" w:uiPriority="62"/>
+    <w:lsdException w:name="Medium Shading 1 Accent 2" w:uiPriority="63"/>
+    <w:lsdException w:name="Medium Shading 2 Accent 2" w:uiPriority="64"/>
+    <w:lsdException w:name="Medium List 1 Accent 2" w:uiPriority="65"/>
+    <w:lsdException w:name="Medium List 2 Accent 2" w:uiPriority="66"/>
+    <w:lsdException w:name="Medium Grid 1 Accent 2" w:uiPriority="67"/>
+    <w:lsdException w:name="Medium Grid 2 Accent 2" w:uiPriority="68"/>
+    <w:lsdException w:name="Medium Grid 3 Accent 2" w:uiPriority="69"/>
+    <w:lsdException w:name="Dark List Accent 2" w:uiPriority="70"/>
+    <w:lsdException w:name="Colorful Shading Accent 2" w:uiPriority="71"/>
+    <w:lsdException w:name="Colorful List Accent 2" w:uiPriority="72"/>
+    <w:lsdException w:name="Colorful Grid Accent 2" w:uiPriority="73"/>
+    <w:lsdException w:name="Light Shading Accent 3" w:uiPriority="60"/>
+    <w:lsdException w:name="Light List Accent 3" w:uiPriority="61"/>
+    <w:lsdException w:name="Light Grid Accent 3" w:uiPriority="62"/>
+    <w:lsdException w:name="Medium Shading 1 Accent 3" w:uiPriority="63"/>
+    <w:lsdException w:name="Medium Shading 2 Accent 3" w:uiPriority="64"/>
+    <w:lsdException w:name="Medium List 1 Accent 3" w:uiPriority="65"/>
+    <w:lsdException w:name="Medium List 2 Accent 3" w:uiPriority="66"/>
+    <w:lsdException w:name="Medium Grid 1 Accent 3" w:uiPriority="67"/>
+    <w:lsdException w:name="Medium Grid 2 Accent 3" w:uiPriority="68"/>
+    <w:lsdException w:name="Medium Grid 3 Accent 3" w:uiPriority="69"/>
+    <w:lsdException w:name="Dark List Accent 3" w:uiPriority="70"/>
+    <w:lsdException w:name="Colorful Shading Accent 3" w:uiPriority="71"/>
+    <w:lsdException w:name="Colorful List Accent 3" w:uiPriority="72"/>
+    <w:lsdException w:name="Colorful Grid Accent 3" w:uiPriority="73"/>
+    <w:lsdException w:name="Light Shading Accent 4" w:uiPriority="60"/>
+    <w:lsdException w:name="Light List Accent 4" w:uiPriority="61"/>
+    <w:lsdException w:name="Light Grid Accent 4" w:uiPriority="62"/>
+    <w:lsdException w:name="Medium Shading 1 Accent 4" w:uiPriority="63"/>
+    <w:lsdException w:name="Medium Shading 2 Accent 4" w:uiPriority="64"/>
+    <w:lsdException w:name="Medium List 1 Accent 4" w:uiPriority="65"/>
+    <w:lsdException w:name="Medium List 2 Accent 4" w:uiPriority="66"/>
+    <w:lsdException w:name="Medium Grid 1 Accent 4" w:uiPriority="67"/>
+    <w:lsdException w:name="Medium Grid 2 Accent 4" w:uiPriority="68"/>
+    <w:lsdException w:name="Medium Grid 3 Accent 4" w:uiPriority="69"/>
+    <w:lsdException w:name="Dark List Accent 4" w:uiPriority="70"/>
+    <w:lsdException w:name="Colorful Shading Accent 4" w:uiPriority="71"/>
+    <w:lsdException w:name="Colorful List Accent 4" w:uiPriority="72"/>
+    <w:lsdException w:name="Colorful Grid Accent 4" w:uiPriority="73"/>
+    <w:lsdException w:name="Light Shading Accent 5" w:uiPriority="60"/>
+    <w:lsdException w:name="Light List Accent 5" w:uiPriority="61"/>
+    <w:lsdException w:name="Light Grid Accent 5" w:uiPriority="62"/>
+    <w:lsdException w:name="Medium Shading 1 Accent 5" w:uiPriority="63"/>
+    <w:lsdException w:name="Medium Shading 2 Accent 5" w:uiPriority="64"/>
+    <w:lsdException w:name="Medium List 1 Accent 5" w:uiPriority="65"/>
+    <w:lsdException w:name="Medium List 2 Accent 5" w:uiPriority="66"/>
+    <w:lsdException w:name="Medium Grid 1 Accent 5" w:uiPriority="67"/>
+    <w:lsdException w:name="Medium Grid 2 Accent 5" w:uiPriority="68"/>
+    <w:lsdException w:name="Medium Grid 3 Accent 5" w:uiPriority="69"/>
+    <w:lsdException w:name="Dark List Accent 5" w:uiPriority="70"/>
+    <w:lsdException w:name="Colorful Shading Accent 5" w:uiPriority="71"/>
+    <w:lsdException w:name="Colorful List Accent 5" w:uiPriority="72"/>
+    <w:lsdException w:name="Colorful Grid Accent 5" w:uiPriority="73"/>
+    <w:lsdException w:name="Light Shading Accent 6" w:uiPriority="60"/>
+    <w:lsdException w:name="Light List Accent 6" w:uiPriority="61"/>
+    <w:lsdException w:name="Light Grid Accent 6" w:uiPriority="62"/>
+    <w:lsdException w:name="Medium Shading 1 Accent 6" w:uiPriority="63"/>
+    <w:lsdException w:name="Medium Shading 2 Accent 6" w:uiPriority="64"/>
+    <w:lsdException w:name="Medium List 1 Accent 6" w:uiPriority="65"/>
+    <w:lsdException w:name="Medium List 2 Accent 6" w:uiPriority="66"/>
+    <w:lsdException w:name="Medium Grid 1 Accent 6" w:uiPriority="67"/>
+    <w:lsdException w:name="Medium Grid 2 Accent 6" w:uiPriority="68"/>
+    <w:lsdException w:name="Medium Grid 3 Accent 6" w:uiPriority="69"/>
+    <w:lsdException w:name="Dark List Accent 6" w:uiPriority="70"/>
+    <w:lsdException w:name="Colorful Shading Accent 6" w:uiPriority="71"/>
+    <w:lsdException w:name="Colorful List Accent 6" w:uiPriority="72"/>
+    <w:lsdException w:name="Colorful Grid Accent 6" w:uiPriority="73"/>
+    <w:lsdException w:name="Subtle Emphasis" w:uiPriority="19" w:qFormat="1"/>
+    <w:lsdException w:name="Intense Emphasis" w:uiPriority="21" w:qFormat="1"/>
+    <w:lsdException w:name="Subtle Reference" w:uiPriority="31" w:qFormat="1"/>
+    <w:lsdException w:name="Intense Reference" w:uiPriority="32" w:qFormat="1"/>
+    <w:lsdException w:name="Book Title" w:uiPriority="33" w:qFormat="1"/>
+    <w:lsdException w:name="Bibliography" w:semiHidden="1" w:uiPriority="37" w:unhideWhenUsed="1"/>
+    <w:lsdException w:name="TOC Heading" w:semiHidden="1" w:uiPriority="39" w:unhideWhenUsed="1" w:qFormat="1"/>
+    <w:lsdException w:name="Plain Table 1" w:uiPriority="41"/>
+    <w:lsdException w:name="Plain Table 2" w:uiPriority="42"/>
+    <w:lsdException w:name="Plain Table 3" w:uiPriority="43"/>
+    <w:lsdException w:name="Plain Table 4" w:uiPriority="44"/>
+    <w:lsdException w:name="Plain Table 5" w:uiPriority="45"/>
+    <w:lsdException w:name="Grid Table Light" w:uiPriority="40"/>
+    <w:lsdException w:name="Grid Table 1 Light" w:uiPriority="46"/>
+    <w:lsdException w:name="Grid Table 2" w:uiPriority="47"/>
+    <w:lsdException w:name="Grid Table 3" w:uiPriority="48"/>
+    <w:lsdException w:name="Grid Table 4" w:uiPriority="49"/>
+    <w:lsdException w:name="Grid Table 5 Dark" w:uiPriority="50"/>
+    <w:lsdException w:name="Grid Table 6 Colorful" w:uiPriority="51"/>
+    <w:lsdException w:name="Grid Table 7 Colorful" w:uiPriority="52"/>
+    <w:lsdException w:name="Grid Table 1 Light Accent 1" w:uiPriority="46"/>
+    <w:lsdException w:name="Grid Table 2 Accent 1" w:uiPriority="47"/>
+    <w:lsdException w:name="Grid Table 3 Accent 1" w:uiPriority="48"/>
+    <w:lsdException w:name="Grid Table 4 Accent 1" w:uiPriority="49"/>
+    <w:lsdException w:name="Grid Table 5 Dark Accent 1" w:uiPriority="50"/>
+    <w:lsdException w:name="Grid Table 6 Colorful Accent 1" w:uiPriority="51"/>
+    <w:lsdException w:name="Grid Table 7 Colorful Accent 1" w:uiPriority="52"/>
+    <w:lsdException w:name="Grid Table 1 Light Accent 2" w:uiPriority="46"/>
+    <w:lsdException w:name="Grid Table 2 Accent 2" w:uiPriority="47"/>
+    <w:lsdException w:name="Grid Table 3 Accent 2" w:uiPriority="48"/>
+    <w:lsdException w:name="Grid Table 4 Accent 2" w:uiPriority="49"/>
+    <w:lsdException w:name="Grid Table 5 Dark Accent 2" w:uiPriority="50"/>
+    <w:lsdException w:name="Grid Table 6 Colorful Accent 2" w:uiPriority="51"/>
+    <w:lsdException w:name="Grid Table 7 Colorful Accent 2" w:uiPriority="52"/>
+    <w:lsdException w:name="Grid Table 1 Light Accent 3" w:uiPriority="46"/>
+    <w:lsdException w:name="Grid Table 2 Accent 3" w:uiPriority="47"/>
+    <w:lsdException w:name="Grid Table 3 Accent 3" w:uiPriority="48"/>
+    <w:lsdException w:name="Grid Table 4 Accent 3" w:uiPriority="49"/>
+    <w:lsdException w:name="Grid Table 5 Dark Accent 3" w:uiPriority="50"/>
+    <w:lsdException w:name="Grid Table 6 Colorful Accent 3" w:uiPriority="51"/>
+    <w:lsdException w:name="Grid Table 7 Colorful Accent 3" w:uiPriority="52"/>
+    <w:lsdException w:name="Grid Table 1 Light Accent 4" w:uiPriority="46"/>
+    <w:lsdException w:name="Grid Table 2 Accent 4" w:uiPriority="47"/>
+    <w:lsdException w:name="Grid Table 3 Accent 4" w:uiPriority="48"/>
+    <w:lsdException w:name="Grid Table 4 Accent 4" w:uiPriority="49"/>
+    <w:lsdException w:name="Grid Table 5 Dark Accent 4" w:uiPriority="50"/>
+    <w:lsdException w:name="Grid Table 6 Colorful Accent 4" w:uiPriority="51"/>
+    <w:lsdException w:name="Grid Table 7 Colorful Accent 4" w:uiPriority="52"/>
+    <w:lsdException w:name="Grid Table 1 Light Accent 5" w:uiPriority="46"/>
+    <w:lsdException w:name="Grid Table 2 Accent 5" w:uiPriority="47"/>
+    <w:lsdException w:name="Grid Table 3 Accent 5" w:uiPriority="48"/>
+    <w:lsdException w:name="Grid Table 4 Accent 5" w:uiPriority="49"/>
+    <w:lsdException w:name="Grid Table 5 Dark Accent 5" w:uiPriority="50"/>
+    <w:lsdException w:name="Grid Table 6 Colorful Accent 5" w:uiPriority="51"/>
+    <w:lsdException w:name="Grid Table 7 Colorful Accent 5" w:uiPriority="52"/>
+    <w:lsdException w:name="Grid Table 1 Light Accent 6" w:uiPriority="46"/>
+    <w:lsdException w:name="Grid Table 2 Accent 6" w:uiPriority="47"/>
+    <w:lsdException w:name="Grid Table 3 Accent 6" w:uiPriority="48"/>
+    <w:lsdException w:name="Grid Table 4 Accent 6" w:uiPriority="49"/>
+    <w:lsdException w:name="Grid Table 5 Dark Accent 6" w:uiPriority="50"/>
+    <w:lsdException w:name="Grid Table 6 Colorful Accent 6" w:uiPriority="51"/>
+    <w:lsdException w:name="Grid Table 7 Colorful Accent 6" w:uiPriority="52"/>
+    <w:lsdException w:name="List Table 1 Light" w:uiPriority="46"/>
+    <w:lsdException w:name="List Table 2" w:uiPriority="47"/>
+    <w:lsdException w:name="List Table 3" w:uiPriority="48"/>
+    <w:lsdException w:name="List Table 4" w:uiPriority="49"/>
+    <w:lsdException w:name="List Table 5 Dark" w:uiPriority="50"/>
+    <w:lsdException w:name="List Table 6 Colorful" w:uiPriority="51"/>
+    <w:lsdException w:name="List Table 7 Colorful" w:uiPriority="52"/>
+    <w:lsdException w:name="List Table 1 Light Accent 1" w:uiPriority="46"/>
+    <w:lsdException w:name="List Table 2 Accent 1" w:uiPriority="47"/>
+    <w:lsdException w:name="List Table 3 Accent 1" w:uiPriority="48"/>
+    <w:lsdException w:name="List Table 4 Accent 1" w:uiPriority="49"/>
+    <w:lsdException w:name="List Table 5 Dark Accent 1" w:uiPriority="50"/>
+    <w:lsdException w:name="List Table 6 Colorful Accent 1" w:uiPriority="51"/>
+    <w:lsdException w:name="List Table 7 Colorful Accent 1" w:uiPriority="52"/>
+    <w:lsdException w:name="List Table 1 Light Accent 2" w:uiPriority="46"/>
+    <w:lsdException w:name="List Table 2 Accent 2" w:uiPriority="47"/>
+    <w:lsdException w:name="List Table 3 Accent 2" w:uiPriority="48"/>
+    <w:lsdException w:name="List Table 4 Accent 2" w:uiPriority="49"/>
+    <w:lsdException w:name="List Table 5 Dark Accent 2" w:uiPriority="50"/>
+    <w:lsdException w:name="List Table 6 Colorful Accent 2" w:uiPriority="51"/>
+    <w:lsdException w:name="List Table 7 Colorful Accent 2" w:uiPriority="52"/>
+    <w:lsdException w:name="List Table 1 Light Accent 3" w:uiPriority="46"/>
+    <w:lsdException w:name="List Table 2 Accent 3" w:uiPriority="47"/>
+    <w:lsdException w:name="List Table 3 Accent 3" w:uiPriority="48"/>
+    <w:lsdException w:name="List Table 4 Accent 3" w:uiPriority="49"/>
+    <w:lsdException w:name="List Table 5 Dark Accent 3" w:uiPriority="50"/>
+    <w:lsdException w:name="List Table 6 Colorful Accent 3" w:uiPriority="51"/>
+    <w:lsdException w:name="List Table 7 Colorful Accent 3" w:uiPriority="52"/>
+    <w:lsdException w:name="List Table 1 Light Accent 4" w:uiPriority="46"/>
+    <w:lsdException w:name="List Table 2 Accent 4" w:uiPriority="47"/>
+    <w:lsdException w:name="List Table 3 Accent 4" w:uiPriority="48"/>
+    <w:lsdException w:name="List Table 4 Accent 4" w:uiPriority="49"/>
+    <w:lsdException w:name="List Table 5 Dark Accent 4" w:uiPriority="50"/>
+    <w:lsdException w:name="List Table 6 Colorful Accent 4" w:uiPriority="51"/>
+    <w:lsdException w:name="List Table 7 Colorful Accent 4" w:uiPriority="52"/>
+    <w:lsdException w:name="List Table 1 Light Accent 5" w:uiPriority="46"/>
+    <w:lsdException w:name="List Table 2 Accent 5" w:uiPriority="47"/>
+    <w:lsdException w:name="List Table 3 Accent 5" w:uiPriority="48"/>
+    <w:lsdException w:name="List Table 4 Accent 5" w:uiPriority="49"/>
+    <w:lsdException w:name="List Table 5 Dark Accent 5" w:uiPriority="50"/>
+    <w:lsdException w:name="List Table 6 Colorful Accent 5" w:uiPriority="51"/>
+    <w:lsdException w:name="List Table 7 Colorful Accent 5" w:uiPriority="52"/>
+    <w:lsdException w:name="List Table 1 Light Accent 6" w:uiPriority="46"/>
+    <w:lsdException w:name="List Table 2 Accent 6" w:uiPriority="47"/>
+    <w:lsdException w:name="List Table 3 Accent 6" w:uiPriority="48"/>
+    <w:lsdException w:name="List Table 4 Accent 6" w:uiPriority="49"/>
+    <w:lsdException w:name="List Table 5 Dark Accent 6" w:uiPriority="50"/>
+    <w:lsdException w:name="List Table 6 Colorful Accent 6" w:uiPriority="51"/>
+    <w:lsdException w:name="List Table 7 Colorful Accent 6" w:uiPriority="52"/>
   </w:latentStyles>
-  <w:style w:type="paragraph" w:default="1" w:styleId="Normal">
+  <w:style w:type="paragraph" w:default="1" w:styleId="Normale">
     <w:name w:val="Normal"/>
     <w:qFormat/>
   </w:style>
-  <w:style w:type="character" w:default="1" w:styleId="DefaultParagraphFont">
+  <w:style w:type="character" w:default="1" w:styleId="Carpredefinitoparagrafo">
     <w:name w:val="Default Paragraph Font"/>
     <w:uiPriority w:val="1"/>
     <w:semiHidden/>
     <w:unhideWhenUsed/>
   </w:style>
-  <w:style w:type="table" w:default="1" w:styleId="TableNormal">
+  <w:style w:type="table" w:default="1" w:styleId="Tabellanormale">
     <w:name w:val="Normal Table"/>
     <w:uiPriority w:val="99"/>
     <w:semiHidden/>
@@ -2753,15 +2967,15 @@
       </w:tblCellMar>
     </w:tblPr>
   </w:style>
-  <w:style w:type="numbering" w:default="1" w:styleId="NoList">
+  <w:style w:type="numbering" w:default="1" w:styleId="Nessunelenco">
     <w:name w:val="No List"/>
     <w:uiPriority w:val="99"/>
     <w:semiHidden/>
     <w:unhideWhenUsed/>
   </w:style>
-  <w:style w:type="character" w:styleId="Hyperlink">
+  <w:style w:type="character" w:styleId="Collegamentoipertestuale">
     <w:name w:val="Hyperlink"/>
-    <w:basedOn w:val="DefaultParagraphFont"/>
+    <w:basedOn w:val="Carpredefinitoparagrafo"/>
     <w:uiPriority w:val="99"/>
     <w:unhideWhenUsed/>
     <w:rsid w:val="00FB6054"/>
@@ -2770,221 +2984,9 @@
       <w:u w:val="single"/>
     </w:rPr>
   </w:style>
-  <w:style w:type="paragraph" w:styleId="ListParagraph">
+  <w:style w:type="paragraph" w:styleId="Paragrafoelenco">
     <w:name w:val="List Paragraph"/>
-    <w:basedOn w:val="Normal"/>
-    <w:uiPriority w:val="34"/>
-    <w:qFormat/>
-    <w:rsid w:val="00483D14"/>
-    <w:pPr>
-      <w:ind w:left="720"/>
-      <w:contextualSpacing/>
-    </w:pPr>
-  </w:style>
-</w:styles>
-</file>
-
-<file path=word/stylesWithEffects.xml><?xml version="1.0" encoding="utf-8"?>
-<w:styles xmlns:wpc="http://schemas.microsoft.com/office/word/2010/wordprocessingCanvas" xmlns:mc="http://schemas.openxmlformats.org/markup-compatibility/2006" xmlns:o="urn:schemas-microsoft-com:office:office" xmlns:r="http://schemas.openxmlformats.org/officeDocument/2006/relationships" xmlns:m="http://schemas.openxmlformats.org/officeDocument/2006/math" xmlns:v="urn:schemas-microsoft-com:vml" xmlns:wp14="http://schemas.microsoft.com/office/word/2010/wordprocessingDrawing" xmlns:wp="http://schemas.openxmlformats.org/drawingml/2006/wordprocessingDrawing" xmlns:w10="urn:schemas-microsoft-com:office:word" xmlns:w="http://schemas.openxmlformats.org/wordprocessingml/2006/main" xmlns:w14="http://schemas.microsoft.com/office/word/2010/wordml" xmlns:wpg="http://schemas.microsoft.com/office/word/2010/wordprocessingGroup" xmlns:wpi="http://schemas.microsoft.com/office/word/2010/wordprocessingInk" xmlns:wne="http://schemas.microsoft.com/office/word/2006/wordml" xmlns:wps="http://schemas.microsoft.com/office/word/2010/wordprocessingShape" mc:Ignorable="w14 wp14">
-  <w:docDefaults>
-    <w:rPrDefault>
-      <w:rPr>
-        <w:rFonts w:asciiTheme="minorHAnsi" w:eastAsiaTheme="minorHAnsi" w:hAnsiTheme="minorHAnsi" w:cstheme="minorBidi"/>
-        <w:sz w:val="22"/>
-        <w:szCs w:val="22"/>
-        <w:lang w:val="it-IT" w:eastAsia="en-US" w:bidi="ar-SA"/>
-      </w:rPr>
-    </w:rPrDefault>
-    <w:pPrDefault>
-      <w:pPr>
-        <w:spacing w:after="160" w:line="259" w:lineRule="auto"/>
-      </w:pPr>
-    </w:pPrDefault>
-  </w:docDefaults>
-  <w:latentStyles w:defLockedState="0" w:defUIPriority="99" w:defSemiHidden="1" w:defUnhideWhenUsed="1" w:defQFormat="0" w:count="267">
-    <w:lsdException w:name="Normal" w:semiHidden="0" w:uiPriority="0" w:unhideWhenUsed="0" w:qFormat="1"/>
-    <w:lsdException w:name="heading 1" w:semiHidden="0" w:uiPriority="9" w:unhideWhenUsed="0" w:qFormat="1"/>
-    <w:lsdException w:name="heading 2" w:uiPriority="9" w:qFormat="1"/>
-    <w:lsdException w:name="heading 3" w:uiPriority="9" w:qFormat="1"/>
-    <w:lsdException w:name="heading 4" w:uiPriority="9" w:qFormat="1"/>
-    <w:lsdException w:name="heading 5" w:uiPriority="9" w:qFormat="1"/>
-    <w:lsdException w:name="heading 6" w:uiPriority="9" w:qFormat="1"/>
-    <w:lsdException w:name="heading 7" w:uiPriority="9" w:qFormat="1"/>
-    <w:lsdException w:name="heading 8" w:uiPriority="9" w:qFormat="1"/>
-    <w:lsdException w:name="heading 9" w:uiPriority="9" w:qFormat="1"/>
-    <w:lsdException w:name="toc 1" w:uiPriority="39"/>
-    <w:lsdException w:name="toc 2" w:uiPriority="39"/>
-    <w:lsdException w:name="toc 3" w:uiPriority="39"/>
-    <w:lsdException w:name="toc 4" w:uiPriority="39"/>
-    <w:lsdException w:name="toc 5" w:uiPriority="39"/>
-    <w:lsdException w:name="toc 6" w:uiPriority="39"/>
-    <w:lsdException w:name="toc 7" w:uiPriority="39"/>
-    <w:lsdException w:name="toc 8" w:uiPriority="39"/>
-    <w:lsdException w:name="toc 9" w:uiPriority="39"/>
-    <w:lsdException w:name="caption" w:uiPriority="35" w:qFormat="1"/>
-    <w:lsdException w:name="Title" w:semiHidden="0" w:uiPriority="10" w:unhideWhenUsed="0" w:qFormat="1"/>
-    <w:lsdException w:name="Default Paragraph Font" w:uiPriority="1"/>
-    <w:lsdException w:name="Subtitle" w:semiHidden="0" w:uiPriority="11" w:unhideWhenUsed="0" w:qFormat="1"/>
-    <w:lsdException w:name="Strong" w:semiHidden="0" w:uiPriority="22" w:unhideWhenUsed="0" w:qFormat="1"/>
-    <w:lsdException w:name="Emphasis" w:semiHidden="0" w:uiPriority="20" w:unhideWhenUsed="0" w:qFormat="1"/>
-    <w:lsdException w:name="Table Grid" w:semiHidden="0" w:uiPriority="39" w:unhideWhenUsed="0"/>
-    <w:lsdException w:name="Placeholder Text" w:unhideWhenUsed="0"/>
-    <w:lsdException w:name="No Spacing" w:semiHidden="0" w:uiPriority="1" w:unhideWhenUsed="0" w:qFormat="1"/>
-    <w:lsdException w:name="Light Shading" w:semiHidden="0" w:uiPriority="60" w:unhideWhenUsed="0"/>
-    <w:lsdException w:name="Light List" w:semiHidden="0" w:uiPriority="61" w:unhideWhenUsed="0"/>
-    <w:lsdException w:name="Light Grid" w:semiHidden="0" w:uiPriority="62" w:unhideWhenUsed="0"/>
-    <w:lsdException w:name="Medium Shading 1" w:semiHidden="0" w:uiPriority="63" w:unhideWhenUsed="0"/>
-    <w:lsdException w:name="Medium Shading 2" w:semiHidden="0" w:uiPriority="64" w:unhideWhenUsed="0"/>
-    <w:lsdException w:name="Medium List 1" w:semiHidden="0" w:uiPriority="65" w:unhideWhenUsed="0"/>
-    <w:lsdException w:name="Medium List 2" w:semiHidden="0" w:uiPriority="66" w:unhideWhenUsed="0"/>
-    <w:lsdException w:name="Medium Grid 1" w:semiHidden="0" w:uiPriority="67" w:unhideWhenUsed="0"/>
-    <w:lsdException w:name="Medium Grid 2" w:semiHidden="0" w:uiPriority="68" w:unhideWhenUsed="0"/>
-    <w:lsdException w:name="Medium Grid 3" w:semiHidden="0" w:uiPriority="69" w:unhideWhenUsed="0"/>
-    <w:lsdException w:name="Dark List" w:semiHidden="0" w:uiPriority="70" w:unhideWhenUsed="0"/>
-    <w:lsdException w:name="Colorful Shading" w:semiHidden="0" w:uiPriority="71" w:unhideWhenUsed="0"/>
-    <w:lsdException w:name="Colorful List" w:semiHidden="0" w:uiPriority="72" w:unhideWhenUsed="0"/>
-    <w:lsdException w:name="Colorful Grid" w:semiHidden="0" w:uiPriority="73" w:unhideWhenUsed="0"/>
-    <w:lsdException w:name="Light Shading Accent 1" w:semiHidden="0" w:uiPriority="60" w:unhideWhenUsed="0"/>
-    <w:lsdException w:name="Light List Accent 1" w:semiHidden="0" w:uiPriority="61" w:unhideWhenUsed="0"/>
-    <w:lsdException w:name="Light Grid Accent 1" w:semiHidden="0" w:uiPriority="62" w:unhideWhenUsed="0"/>
-    <w:lsdException w:name="Medium Shading 1 Accent 1" w:semiHidden="0" w:uiPriority="63" w:unhideWhenUsed="0"/>
-    <w:lsdException w:name="Medium Shading 2 Accent 1" w:semiHidden="0" w:uiPriority="64" w:unhideWhenUsed="0"/>
-    <w:lsdException w:name="Medium List 1 Accent 1" w:semiHidden="0" w:uiPriority="65" w:unhideWhenUsed="0"/>
-    <w:lsdException w:name="Revision" w:unhideWhenUsed="0"/>
-    <w:lsdException w:name="List Paragraph" w:semiHidden="0" w:uiPriority="34" w:unhideWhenUsed="0" w:qFormat="1"/>
-    <w:lsdException w:name="Quote" w:semiHidden="0" w:uiPriority="29" w:unhideWhenUsed="0" w:qFormat="1"/>
-    <w:lsdException w:name="Intense Quote" w:semiHidden="0" w:uiPriority="30" w:unhideWhenUsed="0" w:qFormat="1"/>
-    <w:lsdException w:name="Medium List 2 Accent 1" w:semiHidden="0" w:uiPriority="66" w:unhideWhenUsed="0"/>
-    <w:lsdException w:name="Medium Grid 1 Accent 1" w:semiHidden="0" w:uiPriority="67" w:unhideWhenUsed="0"/>
-    <w:lsdException w:name="Medium Grid 2 Accent 1" w:semiHidden="0" w:uiPriority="68" w:unhideWhenUsed="0"/>
-    <w:lsdException w:name="Medium Grid 3 Accent 1" w:semiHidden="0" w:uiPriority="69" w:unhideWhenUsed="0"/>
-    <w:lsdException w:name="Dark List Accent 1" w:semiHidden="0" w:uiPriority="70" w:unhideWhenUsed="0"/>
-    <w:lsdException w:name="Colorful Shading Accent 1" w:semiHidden="0" w:uiPriority="71" w:unhideWhenUsed="0"/>
-    <w:lsdException w:name="Colorful List Accent 1" w:semiHidden="0" w:uiPriority="72" w:unhideWhenUsed="0"/>
-    <w:lsdException w:name="Colorful Grid Accent 1" w:semiHidden="0" w:uiPriority="73" w:unhideWhenUsed="0"/>
-    <w:lsdException w:name="Light Shading Accent 2" w:semiHidden="0" w:uiPriority="60" w:unhideWhenUsed="0"/>
-    <w:lsdException w:name="Light List Accent 2" w:semiHidden="0" w:uiPriority="61" w:unhideWhenUsed="0"/>
-    <w:lsdException w:name="Light Grid Accent 2" w:semiHidden="0" w:uiPriority="62" w:unhideWhenUsed="0"/>
-    <w:lsdException w:name="Medium Shading 1 Accent 2" w:semiHidden="0" w:uiPriority="63" w:unhideWhenUsed="0"/>
-    <w:lsdException w:name="Medium Shading 2 Accent 2" w:semiHidden="0" w:uiPriority="64" w:unhideWhenUsed="0"/>
-    <w:lsdException w:name="Medium List 1 Accent 2" w:semiHidden="0" w:uiPriority="65" w:unhideWhenUsed="0"/>
-    <w:lsdException w:name="Medium List 2 Accent 2" w:semiHidden="0" w:uiPriority="66" w:unhideWhenUsed="0"/>
-    <w:lsdException w:name="Medium Grid 1 Accent 2" w:semiHidden="0" w:uiPriority="67" w:unhideWhenUsed="0"/>
-    <w:lsdException w:name="Medium Grid 2 Accent 2" w:semiHidden="0" w:uiPriority="68" w:unhideWhenUsed="0"/>
-    <w:lsdException w:name="Medium Grid 3 Accent 2" w:semiHidden="0" w:uiPriority="69" w:unhideWhenUsed="0"/>
-    <w:lsdException w:name="Dark List Accent 2" w:semiHidden="0" w:uiPriority="70" w:unhideWhenUsed="0"/>
-    <w:lsdException w:name="Colorful Shading Accent 2" w:semiHidden="0" w:uiPriority="71" w:unhideWhenUsed="0"/>
-    <w:lsdException w:name="Colorful List Accent 2" w:semiHidden="0" w:uiPriority="72" w:unhideWhenUsed="0"/>
-    <w:lsdException w:name="Colorful Grid Accent 2" w:semiHidden="0" w:uiPriority="73" w:unhideWhenUsed="0"/>
-    <w:lsdException w:name="Light Shading Accent 3" w:semiHidden="0" w:uiPriority="60" w:unhideWhenUsed="0"/>
-    <w:lsdException w:name="Light List Accent 3" w:semiHidden="0" w:uiPriority="61" w:unhideWhenUsed="0"/>
-    <w:lsdException w:name="Light Grid Accent 3" w:semiHidden="0" w:uiPriority="62" w:unhideWhenUsed="0"/>
-    <w:lsdException w:name="Medium Shading 1 Accent 3" w:semiHidden="0" w:uiPriority="63" w:unhideWhenUsed="0"/>
-    <w:lsdException w:name="Medium Shading 2 Accent 3" w:semiHidden="0" w:uiPriority="64" w:unhideWhenUsed="0"/>
-    <w:lsdException w:name="Medium List 1 Accent 3" w:semiHidden="0" w:uiPriority="65" w:unhideWhenUsed="0"/>
-    <w:lsdException w:name="Medium List 2 Accent 3" w:semiHidden="0" w:uiPriority="66" w:unhideWhenUsed="0"/>
-    <w:lsdException w:name="Medium Grid 1 Accent 3" w:semiHidden="0" w:uiPriority="67" w:unhideWhenUsed="0"/>
-    <w:lsdException w:name="Medium Grid 2 Accent 3" w:semiHidden="0" w:uiPriority="68" w:unhideWhenUsed="0"/>
-    <w:lsdException w:name="Medium Grid 3 Accent 3" w:semiHidden="0" w:uiPriority="69" w:unhideWhenUsed="0"/>
-    <w:lsdException w:name="Dark List Accent 3" w:semiHidden="0" w:uiPriority="70" w:unhideWhenUsed="0"/>
-    <w:lsdException w:name="Colorful Shading Accent 3" w:semiHidden="0" w:uiPriority="71" w:unhideWhenUsed="0"/>
-    <w:lsdException w:name="Colorful List Accent 3" w:semiHidden="0" w:uiPriority="72" w:unhideWhenUsed="0"/>
-    <w:lsdException w:name="Colorful Grid Accent 3" w:semiHidden="0" w:uiPriority="73" w:unhideWhenUsed="0"/>
-    <w:lsdException w:name="Light Shading Accent 4" w:semiHidden="0" w:uiPriority="60" w:unhideWhenUsed="0"/>
-    <w:lsdException w:name="Light List Accent 4" w:semiHidden="0" w:uiPriority="61" w:unhideWhenUsed="0"/>
-    <w:lsdException w:name="Light Grid Accent 4" w:semiHidden="0" w:uiPriority="62" w:unhideWhenUsed="0"/>
-    <w:lsdException w:name="Medium Shading 1 Accent 4" w:semiHidden="0" w:uiPriority="63" w:unhideWhenUsed="0"/>
-    <w:lsdException w:name="Medium Shading 2 Accent 4" w:semiHidden="0" w:uiPriority="64" w:unhideWhenUsed="0"/>
-    <w:lsdException w:name="Medium List 1 Accent 4" w:semiHidden="0" w:uiPriority="65" w:unhideWhenUsed="0"/>
-    <w:lsdException w:name="Medium List 2 Accent 4" w:semiHidden="0" w:uiPriority="66" w:unhideWhenUsed="0"/>
-    <w:lsdException w:name="Medium Grid 1 Accent 4" w:semiHidden="0" w:uiPriority="67" w:unhideWhenUsed="0"/>
-    <w:lsdException w:name="Medium Grid 2 Accent 4" w:semiHidden="0" w:uiPriority="68" w:unhideWhenUsed="0"/>
-    <w:lsdException w:name="Medium Grid 3 Accent 4" w:semiHidden="0" w:uiPriority="69" w:unhideWhenUsed="0"/>
-    <w:lsdException w:name="Dark List Accent 4" w:semiHidden="0" w:uiPriority="70" w:unhideWhenUsed="0"/>
-    <w:lsdException w:name="Colorful Shading Accent 4" w:semiHidden="0" w:uiPriority="71" w:unhideWhenUsed="0"/>
-    <w:lsdException w:name="Colorful List Accent 4" w:semiHidden="0" w:uiPriority="72" w:unhideWhenUsed="0"/>
-    <w:lsdException w:name="Colorful Grid Accent 4" w:semiHidden="0" w:uiPriority="73" w:unhideWhenUsed="0"/>
-    <w:lsdException w:name="Light Shading Accent 5" w:semiHidden="0" w:uiPriority="60" w:unhideWhenUsed="0"/>
-    <w:lsdException w:name="Light List Accent 5" w:semiHidden="0" w:uiPriority="61" w:unhideWhenUsed="0"/>
-    <w:lsdException w:name="Light Grid Accent 5" w:semiHidden="0" w:uiPriority="62" w:unhideWhenUsed="0"/>
-    <w:lsdException w:name="Medium Shading 1 Accent 5" w:semiHidden="0" w:uiPriority="63" w:unhideWhenUsed="0"/>
-    <w:lsdException w:name="Medium Shading 2 Accent 5" w:semiHidden="0" w:uiPriority="64" w:unhideWhenUsed="0"/>
-    <w:lsdException w:name="Medium List 1 Accent 5" w:semiHidden="0" w:uiPriority="65" w:unhideWhenUsed="0"/>
-    <w:lsdException w:name="Medium List 2 Accent 5" w:semiHidden="0" w:uiPriority="66" w:unhideWhenUsed="0"/>
-    <w:lsdException w:name="Medium Grid 1 Accent 5" w:semiHidden="0" w:uiPriority="67" w:unhideWhenUsed="0"/>
-    <w:lsdException w:name="Medium Grid 2 Accent 5" w:semiHidden="0" w:uiPriority="68" w:unhideWhenUsed="0"/>
-    <w:lsdException w:name="Medium Grid 3 Accent 5" w:semiHidden="0" w:uiPriority="69" w:unhideWhenUsed="0"/>
-    <w:lsdException w:name="Dark List Accent 5" w:semiHidden="0" w:uiPriority="70" w:unhideWhenUsed="0"/>
-    <w:lsdException w:name="Colorful Shading Accent 5" w:semiHidden="0" w:uiPriority="71" w:unhideWhenUsed="0"/>
-    <w:lsdException w:name="Colorful List Accent 5" w:semiHidden="0" w:uiPriority="72" w:unhideWhenUsed="0"/>
-    <w:lsdException w:name="Colorful Grid Accent 5" w:semiHidden="0" w:uiPriority="73" w:unhideWhenUsed="0"/>
-    <w:lsdException w:name="Light Shading Accent 6" w:semiHidden="0" w:uiPriority="60" w:unhideWhenUsed="0"/>
-    <w:lsdException w:name="Light List Accent 6" w:semiHidden="0" w:uiPriority="61" w:unhideWhenUsed="0"/>
-    <w:lsdException w:name="Light Grid Accent 6" w:semiHidden="0" w:uiPriority="62" w:unhideWhenUsed="0"/>
-    <w:lsdException w:name="Medium Shading 1 Accent 6" w:semiHidden="0" w:uiPriority="63" w:unhideWhenUsed="0"/>
-    <w:lsdException w:name="Medium Shading 2 Accent 6" w:semiHidden="0" w:uiPriority="64" w:unhideWhenUsed="0"/>
-    <w:lsdException w:name="Medium List 1 Accent 6" w:semiHidden="0" w:uiPriority="65" w:unhideWhenUsed="0"/>
-    <w:lsdException w:name="Medium List 2 Accent 6" w:semiHidden="0" w:uiPriority="66" w:unhideWhenUsed="0"/>
-    <w:lsdException w:name="Medium Grid 1 Accent 6" w:semiHidden="0" w:uiPriority="67" w:unhideWhenUsed="0"/>
-    <w:lsdException w:name="Medium Grid 2 Accent 6" w:semiHidden="0" w:uiPriority="68" w:unhideWhenUsed="0"/>
-    <w:lsdException w:name="Medium Grid 3 Accent 6" w:semiHidden="0" w:uiPriority="69" w:unhideWhenUsed="0"/>
-    <w:lsdException w:name="Dark List Accent 6" w:semiHidden="0" w:uiPriority="70" w:unhideWhenUsed="0"/>
-    <w:lsdException w:name="Colorful Shading Accent 6" w:semiHidden="0" w:uiPriority="71" w:unhideWhenUsed="0"/>
-    <w:lsdException w:name="Colorful List Accent 6" w:semiHidden="0" w:uiPriority="72" w:unhideWhenUsed="0"/>
-    <w:lsdException w:name="Colorful Grid Accent 6" w:semiHidden="0" w:uiPriority="73" w:unhideWhenUsed="0"/>
-    <w:lsdException w:name="Subtle Emphasis" w:semiHidden="0" w:uiPriority="19" w:unhideWhenUsed="0" w:qFormat="1"/>
-    <w:lsdException w:name="Intense Emphasis" w:semiHidden="0" w:uiPriority="21" w:unhideWhenUsed="0" w:qFormat="1"/>
-    <w:lsdException w:name="Subtle Reference" w:semiHidden="0" w:uiPriority="31" w:unhideWhenUsed="0" w:qFormat="1"/>
-    <w:lsdException w:name="Intense Reference" w:semiHidden="0" w:uiPriority="32" w:unhideWhenUsed="0" w:qFormat="1"/>
-    <w:lsdException w:name="Book Title" w:semiHidden="0" w:uiPriority="33" w:unhideWhenUsed="0" w:qFormat="1"/>
-    <w:lsdException w:name="Bibliography" w:uiPriority="37"/>
-    <w:lsdException w:name="TOC Heading" w:uiPriority="39" w:qFormat="1"/>
-  </w:latentStyles>
-  <w:style w:type="paragraph" w:default="1" w:styleId="Normal">
-    <w:name w:val="Normal"/>
-    <w:qFormat/>
-  </w:style>
-  <w:style w:type="character" w:default="1" w:styleId="DefaultParagraphFont">
-    <w:name w:val="Default Paragraph Font"/>
-    <w:uiPriority w:val="1"/>
-    <w:semiHidden/>
-    <w:unhideWhenUsed/>
-  </w:style>
-  <w:style w:type="table" w:default="1" w:styleId="TableNormal">
-    <w:name w:val="Normal Table"/>
-    <w:uiPriority w:val="99"/>
-    <w:semiHidden/>
-    <w:unhideWhenUsed/>
-    <w:tblPr>
-      <w:tblInd w:w="0" w:type="dxa"/>
-      <w:tblCellMar>
-        <w:top w:w="0" w:type="dxa"/>
-        <w:left w:w="108" w:type="dxa"/>
-        <w:bottom w:w="0" w:type="dxa"/>
-        <w:right w:w="108" w:type="dxa"/>
-      </w:tblCellMar>
-    </w:tblPr>
-  </w:style>
-  <w:style w:type="numbering" w:default="1" w:styleId="NoList">
-    <w:name w:val="No List"/>
-    <w:uiPriority w:val="99"/>
-    <w:semiHidden/>
-    <w:unhideWhenUsed/>
-  </w:style>
-  <w:style w:type="character" w:styleId="Hyperlink">
-    <w:name w:val="Hyperlink"/>
-    <w:basedOn w:val="DefaultParagraphFont"/>
-    <w:uiPriority w:val="99"/>
-    <w:unhideWhenUsed/>
-    <w:rsid w:val="00FB6054"/>
-    <w:rPr>
-      <w:color w:val="0563C1" w:themeColor="hyperlink"/>
-      <w:u w:val="single"/>
-    </w:rPr>
-  </w:style>
-  <w:style w:type="paragraph" w:styleId="ListParagraph">
-    <w:name w:val="List Paragraph"/>
-    <w:basedOn w:val="Normal"/>
+    <w:basedOn w:val="Normale"/>
     <w:uiPriority w:val="34"/>
     <w:qFormat/>
     <w:rsid w:val="00483D14"/>
@@ -3004,7 +3006,7 @@
         <a:sysClr val="windowText" lastClr="000000"/>
       </a:dk1>
       <a:lt1>
-        <a:sysClr val="window" lastClr="D3D3D3"/>
+        <a:sysClr val="window" lastClr="FFFFFF"/>
       </a:lt1>
       <a:dk2>
         <a:srgbClr val="44546A"/>
@@ -3251,7 +3253,7 @@
   <a:extraClrSchemeLst/>
   <a:extLst>
     <a:ext uri="{05A4C25C-085E-4340-85A3-A5531E510DB2}">
-      <thm15:themeFamily xmlns:thm15="http://schemas.microsoft.com/office/thememl/2012/main" xmlns="" name="Office Theme" id="{62F939B6-93AF-4DB8-9C6B-D6C7DFDC589F}" vid="{4A3C46E8-61CC-4603-A589-7422A47A8E4A}"/>
+      <thm15:themeFamily xmlns:thm15="http://schemas.microsoft.com/office/thememl/2012/main" name="Office Theme" id="{62F939B6-93AF-4DB8-9C6B-D6C7DFDC589F}" vid="{4A3C46E8-61CC-4603-A589-7422A47A8E4A}"/>
     </a:ext>
   </a:extLst>
 </a:theme>

</xml_diff>

<commit_message>
Revision document for FSDAtoolbox packaging
git-svn-id: https://160.78.46.112/svn/fsda.code.000/FSDA/trunk@672 336e6153-a435-9040-aa94-c6aba0fb517b
</commit_message>
<xml_diff>
--- a/_automation_tools/ENV_for_setup/GENERAZIONE-AUTOMATICA-DI-FSDAtoolbox_for_MATLAB-setup.docx
+++ b/_automation_tools/ENV_for_setup/GENERAZIONE-AUTOMATICA-DI-FSDAtoolbox_for_MATLAB-setup.docx
@@ -332,8 +332,159 @@
     </w:p>
     <w:p>
       <w:r>
-        <w:t>4) commit delle eventuali modifiche</w:t>
-      </w:r>
+        <w:t xml:space="preserve">4) </w:t>
+      </w:r>
+      <w:proofErr w:type="spellStart"/>
+      <w:r>
+        <w:t>commit</w:t>
+      </w:r>
+      <w:proofErr w:type="spellEnd"/>
+      <w:r>
+        <w:t xml:space="preserve"> delle eventuali modifiche</w:t>
+      </w:r>
+    </w:p>
+    <w:p/>
+    <w:p>
+      <w:proofErr w:type="gramStart"/>
+      <w:r>
+        <w:t>5)Ora</w:t>
+      </w:r>
+      <w:proofErr w:type="gramEnd"/>
+      <w:r>
+        <w:t xml:space="preserve"> bisogna eseguire il </w:t>
+      </w:r>
+      <w:proofErr w:type="spellStart"/>
+      <w:r>
+        <w:t>tool</w:t>
+      </w:r>
+      <w:proofErr w:type="spellEnd"/>
+      <w:r>
+        <w:t xml:space="preserve"> di MATLAB : </w:t>
+      </w:r>
+      <w:proofErr w:type="spellStart"/>
+      <w:r>
+        <w:t>Create_automatic_links</w:t>
+      </w:r>
+      <w:proofErr w:type="spellEnd"/>
+      <w:r>
+        <w:t xml:space="preserve"> (</w:t>
+      </w:r>
+      <w:proofErr w:type="spellStart"/>
+      <w:r>
+        <w:t>e’</w:t>
+      </w:r>
+      <w:proofErr w:type="spellEnd"/>
+      <w:r>
+        <w:t xml:space="preserve"> in </w:t>
+      </w:r>
+      <w:proofErr w:type="spellStart"/>
+      <w:r>
+        <w:t>helpfiles</w:t>
+      </w:r>
+      <w:proofErr w:type="spellEnd"/>
+      <w:r>
+        <w:t xml:space="preserve">) e fare di nuovo </w:t>
+      </w:r>
+      <w:proofErr w:type="spellStart"/>
+      <w:r>
+        <w:t>commit</w:t>
+      </w:r>
+      <w:proofErr w:type="spellEnd"/>
+    </w:p>
+    <w:p>
+      <w:proofErr w:type="gramStart"/>
+      <w:r>
+        <w:t>6)si</w:t>
+      </w:r>
+      <w:proofErr w:type="gramEnd"/>
+      <w:r>
+        <w:t xml:space="preserve"> </w:t>
+      </w:r>
+      <w:proofErr w:type="spellStart"/>
+      <w:r>
+        <w:t>puo’</w:t>
+      </w:r>
+      <w:proofErr w:type="spellEnd"/>
+      <w:r>
+        <w:t xml:space="preserve"> fare quindi il </w:t>
+      </w:r>
+      <w:proofErr w:type="spellStart"/>
+      <w:r>
+        <w:t>check</w:t>
+      </w:r>
+      <w:proofErr w:type="spellEnd"/>
+      <w:r>
+        <w:t xml:space="preserve"> della consistenza degli </w:t>
+      </w:r>
+      <w:proofErr w:type="spellStart"/>
+      <w:r>
+        <w:t>href</w:t>
+      </w:r>
+      <w:proofErr w:type="spellEnd"/>
+      <w:r>
+        <w:t xml:space="preserve"> negli </w:t>
+      </w:r>
+      <w:proofErr w:type="spellStart"/>
+      <w:r>
+        <w:t>helpfiles</w:t>
+      </w:r>
+      <w:proofErr w:type="spellEnd"/>
+      <w:r>
+        <w:t xml:space="preserve"> (vedi documentazione in </w:t>
+      </w:r>
+    </w:p>
+    <w:p>
+      <w:pPr>
+        <w:rPr>
+          <w:lang w:val="en-US"/>
+        </w:rPr>
+      </w:pPr>
+      <w:r>
+        <w:rPr>
+          <w:lang w:val="en-US"/>
+        </w:rPr>
+        <w:t>……./_</w:t>
+      </w:r>
+      <w:proofErr w:type="spellStart"/>
+      <w:r>
+        <w:rPr>
+          <w:lang w:val="en-US"/>
+        </w:rPr>
+        <w:t>automation_tools</w:t>
+      </w:r>
+      <w:proofErr w:type="spellEnd"/>
+      <w:r>
+        <w:rPr>
+          <w:lang w:val="en-US"/>
+        </w:rPr>
+        <w:t>/CHECK-href-in-helpfiles</w:t>
+      </w:r>
+      <w:r>
+        <w:rPr>
+          <w:lang w:val="en-US"/>
+        </w:rPr>
+        <w:t>.doc</w:t>
+      </w:r>
+    </w:p>
+    <w:p>
+      <w:proofErr w:type="gramStart"/>
+      <w:r>
+        <w:t>7)se</w:t>
+      </w:r>
+      <w:proofErr w:type="gramEnd"/>
+      <w:r>
+        <w:t xml:space="preserve"> ci sono eventuali modifiche agli </w:t>
+      </w:r>
+      <w:proofErr w:type="spellStart"/>
+      <w:r>
+        <w:t>helpfiles</w:t>
+      </w:r>
+      <w:proofErr w:type="spellEnd"/>
+      <w:r>
+        <w:t xml:space="preserve"> bisogna ritornare al punto 3) – altrimenti proseguire </w:t>
+      </w:r>
+      <w:bookmarkStart w:id="0" w:name="_GoBack"/>
+      <w:bookmarkEnd w:id="0"/>
     </w:p>
     <w:p/>
     <w:p>
@@ -476,39 +627,19 @@
           <w:b/>
           <w:color w:val="FF0000"/>
         </w:rPr>
-        <w:t xml:space="preserve">, in evidenza l’input utente, </w:t>
-      </w:r>
-      <w:bookmarkStart w:id="0" w:name="_GoBack"/>
-      <w:r>
-        <w:rPr>
-          <w:b/>
-          <w:i/>
-        </w:rPr>
-        <w:t xml:space="preserve">in corsivo </w:t>
-      </w:r>
-      <w:r>
-        <w:rPr>
-          <w:b/>
-          <w:i/>
-        </w:rPr>
-        <w:t xml:space="preserve">in NERO </w:t>
-      </w:r>
-      <w:r>
-        <w:rPr>
-          <w:b/>
-          <w:i/>
-        </w:rPr>
-        <w:t xml:space="preserve">i </w:t>
-      </w:r>
-      <w:proofErr w:type="gramStart"/>
-      <w:r>
-        <w:rPr>
-          <w:b/>
-          <w:i/>
-        </w:rPr>
-        <w:t>commenti )</w:t>
-      </w:r>
-      <w:bookmarkEnd w:id="0"/>
+        <w:t xml:space="preserve">, in evidenza l’input utente, in corsivo i </w:t>
+      </w:r>
+      <w:proofErr w:type="gramStart"/>
+      <w:r>
+        <w:rPr>
+          <w:b/>
+          <w:color w:val="FF0000"/>
+        </w:rPr>
+        <w:t xml:space="preserve">commenti </w:t>
+      </w:r>
+      <w:r>
+        <w:t>)</w:t>
+      </w:r>
       <w:proofErr w:type="gramEnd"/>
       <w:r>
         <w:t xml:space="preserve"> :</w:t>
@@ -686,6 +817,7 @@
           <w:color w:val="FF0000"/>
           <w:lang w:val="en-US"/>
         </w:rPr>
+        <w:lastRenderedPageBreak/>
         <w:t>C:\cygwin64\home\adminjrc\FSDA_last_rev\utilities\FSMbonfbound.m</w:t>
       </w:r>
     </w:p>
@@ -766,7 +898,6 @@
           <w:color w:val="FF0000"/>
           <w:lang w:val="en-US"/>
         </w:rPr>
-        <w:lastRenderedPageBreak/>
         <w:t>C:\cygwin64\home\adminjrc\FSDA_last_rev\utilities\position.m</w:t>
       </w:r>
     </w:p>
@@ -1354,116 +1485,6 @@
           <w:color w:val="FF0000"/>
         </w:rPr>
         <w:t xml:space="preserve"> 64%)</w:t>
-      </w:r>
-    </w:p>
-    <w:p>
-      <w:pPr>
-        <w:ind w:left="360"/>
-        <w:rPr>
-          <w:color w:val="FF0000"/>
-        </w:rPr>
-      </w:pPr>
-      <w:proofErr w:type="gramStart"/>
-      <w:r>
-        <w:rPr>
-          <w:color w:val="FF0000"/>
-        </w:rPr>
-        <w:t>aggiunta</w:t>
-      </w:r>
-      <w:proofErr w:type="gramEnd"/>
-      <w:r>
-        <w:rPr>
-          <w:color w:val="FF0000"/>
-        </w:rPr>
-        <w:t xml:space="preserve"> in corso di: subsets.html(in = 4703) (out = 1795)(compresso 61%)</w:t>
-      </w:r>
-    </w:p>
-    <w:p>
-      <w:pPr>
-        <w:ind w:left="360"/>
-        <w:rPr>
-          <w:color w:val="FF0000"/>
-        </w:rPr>
-      </w:pPr>
-      <w:proofErr w:type="gramStart"/>
-      <w:r>
-        <w:rPr>
-          <w:color w:val="FF0000"/>
-        </w:rPr>
-        <w:t>aggiunta</w:t>
-      </w:r>
-      <w:proofErr w:type="gramEnd"/>
-      <w:r>
-        <w:rPr>
-          <w:color w:val="FF0000"/>
-        </w:rPr>
-        <w:t xml:space="preserve"> in corso di: tbbdp.html(in = 3256) (out = 1270)(compresso 60%)</w:t>
-      </w:r>
-    </w:p>
-    <w:p>
-      <w:pPr>
-        <w:ind w:left="360"/>
-        <w:rPr>
-          <w:color w:val="FF0000"/>
-        </w:rPr>
-      </w:pPr>
-      <w:proofErr w:type="gramStart"/>
-      <w:r>
-        <w:rPr>
-          <w:color w:val="FF0000"/>
-        </w:rPr>
-        <w:t>aggiunta</w:t>
-      </w:r>
-      <w:proofErr w:type="gramEnd"/>
-      <w:r>
-        <w:rPr>
-          <w:color w:val="FF0000"/>
-        </w:rPr>
-        <w:t xml:space="preserve"> in corso di: tbc.html(in = 3633) (out = 1331)(compresso 63%)</w:t>
-      </w:r>
-    </w:p>
-    <w:p>
-      <w:pPr>
-        <w:ind w:left="360"/>
-        <w:rPr>
-          <w:color w:val="FF0000"/>
-        </w:rPr>
-      </w:pPr>
-      <w:proofErr w:type="gramStart"/>
-      <w:r>
-        <w:rPr>
-          <w:color w:val="FF0000"/>
-        </w:rPr>
-        <w:t>aggiunta</w:t>
-      </w:r>
-      <w:proofErr w:type="gramEnd"/>
-      <w:r>
-        <w:rPr>
-          <w:color w:val="FF0000"/>
-        </w:rPr>
-        <w:t xml:space="preserve"> in corso di: tbeff.html(in = 3677) (out = 1292)(compresso 64%)</w:t>
-      </w:r>
-    </w:p>
-    <w:p>
-      <w:pPr>
-        <w:ind w:left="360"/>
-        <w:rPr>
-          <w:color w:val="FF0000"/>
-        </w:rPr>
-      </w:pPr>
-      <w:proofErr w:type="gramStart"/>
-      <w:r>
-        <w:rPr>
-          <w:color w:val="FF0000"/>
-        </w:rPr>
-        <w:t>aggiunta</w:t>
-      </w:r>
-      <w:proofErr w:type="gramEnd"/>
-      <w:r>
-        <w:rPr>
-          <w:color w:val="FF0000"/>
-        </w:rPr>
-        <w:t xml:space="preserve"> in corso di: tbpsi.html(in = 3860) (out = 1553)(compresso 59%)</w:t>
       </w:r>
     </w:p>
     <w:p>
@@ -1486,6 +1507,116 @@
         <w:rPr>
           <w:color w:val="FF0000"/>
         </w:rPr>
+        <w:t xml:space="preserve"> in corso di: subsets.html(in = 4703) (out = 1795)(compresso 61%)</w:t>
+      </w:r>
+    </w:p>
+    <w:p>
+      <w:pPr>
+        <w:ind w:left="360"/>
+        <w:rPr>
+          <w:color w:val="FF0000"/>
+        </w:rPr>
+      </w:pPr>
+      <w:proofErr w:type="gramStart"/>
+      <w:r>
+        <w:rPr>
+          <w:color w:val="FF0000"/>
+        </w:rPr>
+        <w:t>aggiunta</w:t>
+      </w:r>
+      <w:proofErr w:type="gramEnd"/>
+      <w:r>
+        <w:rPr>
+          <w:color w:val="FF0000"/>
+        </w:rPr>
+        <w:t xml:space="preserve"> in corso di: tbbdp.html(in = 3256) (out = 1270)(compresso 60%)</w:t>
+      </w:r>
+    </w:p>
+    <w:p>
+      <w:pPr>
+        <w:ind w:left="360"/>
+        <w:rPr>
+          <w:color w:val="FF0000"/>
+        </w:rPr>
+      </w:pPr>
+      <w:proofErr w:type="gramStart"/>
+      <w:r>
+        <w:rPr>
+          <w:color w:val="FF0000"/>
+        </w:rPr>
+        <w:t>aggiunta</w:t>
+      </w:r>
+      <w:proofErr w:type="gramEnd"/>
+      <w:r>
+        <w:rPr>
+          <w:color w:val="FF0000"/>
+        </w:rPr>
+        <w:t xml:space="preserve"> in corso di: tbc.html(in = 3633) (out = 1331)(compresso 63%)</w:t>
+      </w:r>
+    </w:p>
+    <w:p>
+      <w:pPr>
+        <w:ind w:left="360"/>
+        <w:rPr>
+          <w:color w:val="FF0000"/>
+        </w:rPr>
+      </w:pPr>
+      <w:proofErr w:type="gramStart"/>
+      <w:r>
+        <w:rPr>
+          <w:color w:val="FF0000"/>
+        </w:rPr>
+        <w:t>aggiunta</w:t>
+      </w:r>
+      <w:proofErr w:type="gramEnd"/>
+      <w:r>
+        <w:rPr>
+          <w:color w:val="FF0000"/>
+        </w:rPr>
+        <w:t xml:space="preserve"> in corso di: tbeff.html(in = 3677) (out = 1292)(compresso 64%)</w:t>
+      </w:r>
+    </w:p>
+    <w:p>
+      <w:pPr>
+        <w:ind w:left="360"/>
+        <w:rPr>
+          <w:color w:val="FF0000"/>
+        </w:rPr>
+      </w:pPr>
+      <w:proofErr w:type="gramStart"/>
+      <w:r>
+        <w:rPr>
+          <w:color w:val="FF0000"/>
+        </w:rPr>
+        <w:t>aggiunta</w:t>
+      </w:r>
+      <w:proofErr w:type="gramEnd"/>
+      <w:r>
+        <w:rPr>
+          <w:color w:val="FF0000"/>
+        </w:rPr>
+        <w:t xml:space="preserve"> in corso di: tbpsi.html(in = 3860) (out = 1553)(compresso 59%)</w:t>
+      </w:r>
+    </w:p>
+    <w:p>
+      <w:pPr>
+        <w:ind w:left="360"/>
+        <w:rPr>
+          <w:color w:val="FF0000"/>
+        </w:rPr>
+      </w:pPr>
+      <w:proofErr w:type="gramStart"/>
+      <w:r>
+        <w:rPr>
+          <w:color w:val="FF0000"/>
+        </w:rPr>
+        <w:t>aggiunta</w:t>
+      </w:r>
+      <w:proofErr w:type="gramEnd"/>
+      <w:r>
+        <w:rPr>
+          <w:color w:val="FF0000"/>
+        </w:rPr>
         <w:t xml:space="preserve"> in corso di: tbrho.html(in = 3487) (out = 1379)(compresso 60%)</w:t>
       </w:r>
     </w:p>
@@ -2079,6 +2210,7 @@
         <w:rPr>
           <w:color w:val="FF0000"/>
         </w:rPr>
+        <w:lastRenderedPageBreak/>
         <w:t>"Generazione tar package per Linux"</w:t>
       </w:r>
     </w:p>
@@ -2280,7 +2412,6 @@
         <w:rPr>
           <w:color w:val="FF0000"/>
         </w:rPr>
-        <w:lastRenderedPageBreak/>
         <w:t xml:space="preserve">"FTP  </w:t>
       </w:r>
       <w:proofErr w:type="spellStart"/>

</xml_diff>

<commit_message>
New helpfiles management in linux
git-svn-id: https://160.78.46.112/svn/fsda.code.000/FSDA/trunk@930 336e6153-a435-9040-aa94-c6aba0fb517b
</commit_message>
<xml_diff>
--- a/_automation_tools/ENV_for_setup/GENERAZIONE-AUTOMATICA-DI-FSDAtoolbox_for_MATLAB-setup.docx
+++ b/_automation_tools/ENV_for_setup/GENERAZIONE-AUTOMATICA-DI-FSDAtoolbox_for_MATLAB-setup.docx
@@ -4,7 +4,13 @@
   <w:body>
     <w:p>
       <w:r>
-        <w:t>04 Settembre 2015</w:t>
+        <w:t>27</w:t>
+      </w:r>
+      <w:r>
+        <w:t xml:space="preserve"> </w:t>
+      </w:r>
+      <w:r>
+        <w:t>Maggio 2016</w:t>
       </w:r>
       <w:r>
         <w:t xml:space="preserve"> </w:t>
@@ -168,7 +174,21 @@
         <w:rPr>
           <w:lang w:val="en-US"/>
         </w:rPr>
-        <w:t xml:space="preserve"> script “…./_automation_tools/changec</w:t>
+        <w:t xml:space="preserve"> script “…./_</w:t>
+      </w:r>
+      <w:proofErr w:type="spellStart"/>
+      <w:r>
+        <w:rPr>
+          <w:lang w:val="en-US"/>
+        </w:rPr>
+        <w:t>automation_tools</w:t>
+      </w:r>
+      <w:proofErr w:type="spellEnd"/>
+      <w:r>
+        <w:rPr>
+          <w:lang w:val="en-US"/>
+        </w:rPr>
+        <w:t>/changec</w:t>
       </w:r>
       <w:r>
         <w:rPr>
@@ -176,8 +196,6 @@
         </w:rPr>
         <w:t>pr-mod</w:t>
       </w:r>
-      <w:bookmarkStart w:id="0" w:name="_GoBack"/>
-      <w:bookmarkEnd w:id="0"/>
       <w:r>
         <w:rPr>
           <w:lang w:val="en-US"/>
@@ -186,49 +204,53 @@
       </w:r>
     </w:p>
     <w:p>
-      <w:pPr>
-        <w:rPr>
-          <w:lang w:val="en-US"/>
-        </w:rPr>
-      </w:pPr>
-    </w:p>
-    <w:p>
-      <w:r>
-        <w:t>FASE RELATIVA AGLI HELPFILES :</w:t>
+      <w:r>
+        <w:t>2</w:t>
+      </w:r>
+      <w:r>
+        <w:t>) commit delle eventuali modifiche</w:t>
+      </w:r>
+    </w:p>
+    <w:p>
+      <w:r>
+        <w:t>3)E</w:t>
+      </w:r>
+      <w:r>
+        <w:t>seguire il tool di MATLAB : Create</w:t>
+      </w:r>
+      <w:r>
+        <w:t>FSDAhelpfiles.m</w:t>
+      </w:r>
+      <w:r>
+        <w:t xml:space="preserve"> (e’ in</w:t>
+      </w:r>
+      <w:r>
+        <w:t xml:space="preserve"> utilities</w:t>
+      </w:r>
+      <w:r>
+        <w:t>) e fare di nuovo commit</w:t>
       </w:r>
     </w:p>
     <w:p/>
     <w:p>
       <w:r>
-        <w:t>3)generazione dei nuovi file “alphabetical.html” e “ function_reference.html”</w:t>
-      </w:r>
-    </w:p>
-    <w:p>
-      <w:pPr>
-        <w:rPr>
-          <w:lang w:val="en-US"/>
-        </w:rPr>
-      </w:pPr>
-      <w:r>
-        <w:tab/>
-      </w:r>
-      <w:r>
-        <w:rPr>
-          <w:lang w:val="en-US"/>
-        </w:rPr>
-        <w:t>D</w:t>
-      </w:r>
-      <w:r>
-        <w:rPr>
-          <w:lang w:val="en-US"/>
-        </w:rPr>
-        <w:t>OS s</w:t>
-      </w:r>
-      <w:r>
-        <w:rPr>
-          <w:lang w:val="en-US"/>
-        </w:rPr>
-        <w:t>cript “…./_</w:t>
+        <w:t>4</w:t>
+      </w:r>
+      <w:r>
+        <w:t xml:space="preserve">)si puo’ fare quindi il check della consistenza degli href negli helpfiles (vedi documentazione in </w:t>
+      </w:r>
+    </w:p>
+    <w:p>
+      <w:pPr>
+        <w:rPr>
+          <w:lang w:val="en-US"/>
+        </w:rPr>
+      </w:pPr>
+      <w:r>
+        <w:rPr>
+          <w:lang w:val="en-US"/>
+        </w:rPr>
+        <w:t>……./_</w:t>
       </w:r>
       <w:proofErr w:type="spellStart"/>
       <w:r>
@@ -242,50 +264,6 @@
         <w:rPr>
           <w:lang w:val="en-US"/>
         </w:rPr>
-        <w:t>/gen_new_help.bat “</w:t>
-      </w:r>
-    </w:p>
-    <w:p>
-      <w:r>
-        <w:t>4) commit delle eventuali modifiche</w:t>
-      </w:r>
-    </w:p>
-    <w:p/>
-    <w:p>
-      <w:r>
-        <w:t>5)Ora bisogna eseguire il tool di MATLAB : Create_automatic_links (e’ in helpfiles) e fare di nuovo commit</w:t>
-      </w:r>
-    </w:p>
-    <w:p/>
-    <w:p>
-      <w:r>
-        <w:t xml:space="preserve">6)si puo’ fare quindi il check della consistenza degli href negli helpfiles (vedi documentazione in </w:t>
-      </w:r>
-    </w:p>
-    <w:p>
-      <w:pPr>
-        <w:rPr>
-          <w:lang w:val="en-US"/>
-        </w:rPr>
-      </w:pPr>
-      <w:r>
-        <w:rPr>
-          <w:lang w:val="en-US"/>
-        </w:rPr>
-        <w:t>……./_</w:t>
-      </w:r>
-      <w:proofErr w:type="spellStart"/>
-      <w:r>
-        <w:rPr>
-          <w:lang w:val="en-US"/>
-        </w:rPr>
-        <w:t>automation_tools</w:t>
-      </w:r>
-      <w:proofErr w:type="spellEnd"/>
-      <w:r>
-        <w:rPr>
-          <w:lang w:val="en-US"/>
-        </w:rPr>
         <w:t>/CHECK-href-in-helpfiles</w:t>
       </w:r>
       <w:r>
@@ -304,7 +282,16 @@
     </w:p>
     <w:p>
       <w:r>
-        <w:t xml:space="preserve">7)se ci sono eventuali modifiche agli helpfiles bisogna ritornare al punto 3) – altrimenti proseguire </w:t>
+        <w:t>5</w:t>
+      </w:r>
+      <w:r>
+        <w:t xml:space="preserve">)se ci sono eventuali modifiche agli helpfiles bisogna </w:t>
+      </w:r>
+      <w:r>
+        <w:t>rifare commit</w:t>
+      </w:r>
+      <w:r>
+        <w:t xml:space="preserve"> – altrimenti proseguire </w:t>
       </w:r>
     </w:p>
     <w:p/>
@@ -452,7 +439,6 @@
           <w:b/>
           <w:i/>
         </w:rPr>
-        <w:lastRenderedPageBreak/>
         <w:t xml:space="preserve">(Viene fatta una copia dei sorgenti FSDA </w:t>
       </w:r>
       <w:r>
@@ -563,6 +549,7 @@
           <w:color w:val="FF0000"/>
           <w:lang w:val="en-US"/>
         </w:rPr>
+        <w:lastRenderedPageBreak/>
         <w:t>C:\cygwin64\home\adminjrc\FSDA_last_rev\utilities\ginputFS.m</w:t>
       </w:r>
     </w:p>
@@ -740,225 +727,43 @@
         <w:ind w:left="360"/>
         <w:rPr>
           <w:color w:val="FF0000"/>
-          <w:lang w:val="en-US"/>
-        </w:rPr>
-      </w:pPr>
-      <w:r>
-        <w:rPr>
-          <w:color w:val="FF0000"/>
-          <w:lang w:val="en-US"/>
-        </w:rPr>
-        <w:t>demos.xml</w:t>
-      </w:r>
-    </w:p>
-    <w:p>
-      <w:pPr>
-        <w:ind w:left="360"/>
-        <w:rPr>
-          <w:color w:val="FF0000"/>
-          <w:lang w:val="en-US"/>
-        </w:rPr>
-      </w:pPr>
-      <w:r>
-        <w:rPr>
-          <w:color w:val="FF0000"/>
-          <w:lang w:val="en-US"/>
-        </w:rPr>
-        <w:t>helpfuncbycat.xml</w:t>
-      </w:r>
-    </w:p>
-    <w:p>
-      <w:pPr>
-        <w:ind w:left="360"/>
-        <w:rPr>
-          <w:color w:val="FF0000"/>
-          <w:lang w:val="en-US"/>
-        </w:rPr>
-      </w:pPr>
-      <w:r>
-        <w:rPr>
-          <w:color w:val="FF0000"/>
-          <w:lang w:val="en-US"/>
-        </w:rPr>
-        <w:t>helpindex.xml</w:t>
-      </w:r>
-    </w:p>
-    <w:p>
-      <w:pPr>
-        <w:ind w:left="360"/>
-        <w:rPr>
-          <w:color w:val="FF0000"/>
-          <w:lang w:val="en-US"/>
-        </w:rPr>
-      </w:pPr>
-      <w:r>
-        <w:rPr>
-          <w:color w:val="FF0000"/>
-          <w:lang w:val="en-US"/>
-        </w:rPr>
-        <w:t>helptoc.xml</w:t>
-      </w:r>
-    </w:p>
-    <w:p>
-      <w:pPr>
-        <w:ind w:left="360"/>
-        <w:rPr>
-          <w:color w:val="FF0000"/>
-          <w:lang w:val="en-US"/>
-        </w:rPr>
-      </w:pPr>
-      <w:r>
-        <w:rPr>
-          <w:color w:val="FF0000"/>
-          <w:lang w:val="en-US"/>
-        </w:rPr>
-        <w:t xml:space="preserve">        4 file </w:t>
-      </w:r>
-      <w:proofErr w:type="spellStart"/>
-      <w:r>
-        <w:rPr>
-          <w:color w:val="FF0000"/>
-          <w:lang w:val="en-US"/>
-        </w:rPr>
-        <w:t>copiati</w:t>
-      </w:r>
-      <w:proofErr w:type="spellEnd"/>
-      <w:r>
-        <w:rPr>
-          <w:color w:val="FF0000"/>
-          <w:lang w:val="en-US"/>
-        </w:rPr>
-        <w:t>.</w:t>
-      </w:r>
-    </w:p>
-    <w:p>
-      <w:pPr>
-        <w:ind w:left="360"/>
-        <w:rPr>
-          <w:color w:val="FF0000"/>
-          <w:lang w:val="en-US"/>
-        </w:rPr>
-      </w:pPr>
-      <w:proofErr w:type="spellStart"/>
-      <w:r>
-        <w:rPr>
-          <w:color w:val="FF0000"/>
-          <w:lang w:val="en-US"/>
-        </w:rPr>
-        <w:t>helpsearch</w:t>
-      </w:r>
-      <w:proofErr w:type="spellEnd"/>
-      <w:r>
-        <w:rPr>
-          <w:color w:val="FF0000"/>
-          <w:lang w:val="en-US"/>
-        </w:rPr>
-        <w:t>\</w:t>
-      </w:r>
-      <w:proofErr w:type="spellStart"/>
-      <w:r>
-        <w:rPr>
-          <w:color w:val="FF0000"/>
-          <w:lang w:val="en-US"/>
-        </w:rPr>
-        <w:t>deletable</w:t>
-      </w:r>
-      <w:proofErr w:type="spellEnd"/>
-    </w:p>
-    <w:p>
-      <w:pPr>
-        <w:ind w:left="360"/>
-        <w:rPr>
-          <w:color w:val="FF0000"/>
-          <w:lang w:val="en-US"/>
-        </w:rPr>
-      </w:pPr>
-      <w:proofErr w:type="spellStart"/>
-      <w:r>
-        <w:rPr>
-          <w:color w:val="FF0000"/>
-          <w:lang w:val="en-US"/>
-        </w:rPr>
-        <w:t>helpsearch</w:t>
-      </w:r>
-      <w:proofErr w:type="spellEnd"/>
-      <w:r>
-        <w:rPr>
-          <w:color w:val="FF0000"/>
-          <w:lang w:val="en-US"/>
-        </w:rPr>
-        <w:t>\segments</w:t>
-      </w:r>
-    </w:p>
-    <w:p>
-      <w:pPr>
-        <w:ind w:left="360"/>
-        <w:rPr>
-          <w:color w:val="FF0000"/>
-          <w:lang w:val="en-US"/>
-        </w:rPr>
-      </w:pPr>
-      <w:proofErr w:type="spellStart"/>
-      <w:r>
-        <w:rPr>
-          <w:color w:val="FF0000"/>
-          <w:lang w:val="en-US"/>
-        </w:rPr>
-        <w:t>helpsearch</w:t>
-      </w:r>
-      <w:proofErr w:type="spellEnd"/>
-      <w:r>
-        <w:rPr>
-          <w:color w:val="FF0000"/>
-          <w:lang w:val="en-US"/>
-        </w:rPr>
-        <w:t>\_3s.cfs</w:t>
-      </w:r>
-    </w:p>
-    <w:p>
-      <w:pPr>
-        <w:ind w:left="360"/>
-        <w:rPr>
-          <w:color w:val="FF0000"/>
-          <w:lang w:val="en-US"/>
-        </w:rPr>
-      </w:pPr>
-      <w:r>
-        <w:rPr>
-          <w:color w:val="FF0000"/>
-          <w:lang w:val="en-US"/>
-        </w:rPr>
-        <w:t xml:space="preserve">        3 file </w:t>
-      </w:r>
-      <w:proofErr w:type="spellStart"/>
-      <w:r>
-        <w:rPr>
-          <w:color w:val="FF0000"/>
-          <w:lang w:val="en-US"/>
-        </w:rPr>
-        <w:t>copiati</w:t>
-      </w:r>
-      <w:proofErr w:type="spellEnd"/>
-      <w:r>
-        <w:rPr>
-          <w:color w:val="FF0000"/>
-          <w:lang w:val="en-US"/>
-        </w:rPr>
-        <w:t>.</w:t>
-      </w:r>
-    </w:p>
-    <w:p>
-      <w:pPr>
-        <w:ind w:left="360"/>
-        <w:rPr>
-          <w:color w:val="FF0000"/>
-        </w:rPr>
-      </w:pPr>
-      <w:r>
-        <w:rPr>
-          <w:color w:val="FF0000"/>
-        </w:rPr>
-        <w:t>"ARCHIVIO jar PER helpfile..............."</w:t>
+        </w:rPr>
+      </w:pPr>
+      <w:bookmarkStart w:id="0" w:name="_GoBack"/>
+      <w:bookmarkEnd w:id="0"/>
+      <w:r>
+        <w:rPr>
+          <w:color w:val="FF0000"/>
+        </w:rPr>
+        <w:t xml:space="preserve">        1 file copiati.</w:t>
+      </w:r>
+    </w:p>
+    <w:p>
+      <w:pPr>
+        <w:ind w:left="360"/>
+        <w:rPr>
+          <w:color w:val="FF0000"/>
+        </w:rPr>
+      </w:pPr>
+      <w:r>
+        <w:rPr>
+          <w:color w:val="FF0000"/>
+        </w:rPr>
+        <w:t xml:space="preserve">        1 file copiati.</w:t>
+      </w:r>
+    </w:p>
+    <w:p>
+      <w:pPr>
+        <w:ind w:left="360"/>
+        <w:rPr>
+          <w:color w:val="FF0000"/>
+        </w:rPr>
+      </w:pPr>
+      <w:r>
+        <w:rPr>
+          <w:color w:val="FF0000"/>
+        </w:rPr>
+        <w:t>" mgmhlpRx.bat copiati""</w:t>
       </w:r>
     </w:p>
     <w:p>
@@ -975,13 +780,27 @@
         <w:rPr>
           <w:color w:val="FF0000"/>
         </w:rPr>
-        <w:t xml:space="preserve">       </w:t>
+        <w:t xml:space="preserve">   </w:t>
       </w:r>
       <w:r>
         <w:rPr>
           <w:highlight w:val="yellow"/>
         </w:rPr>
         <w:t>&lt;INVIO&gt;</w:t>
+      </w:r>
+    </w:p>
+    <w:p>
+      <w:pPr>
+        <w:ind w:left="360"/>
+        <w:rPr>
+          <w:color w:val="FF0000"/>
+        </w:rPr>
+      </w:pPr>
+      <w:r>
+        <w:rPr>
+          <w:color w:val="FF0000"/>
+        </w:rPr>
+        <w:t>"MODIFICA data setup................"</w:t>
       </w:r>
     </w:p>
     <w:p>
@@ -997,365 +816,15 @@
           <w:b/>
           <w:i/>
         </w:rPr>
-        <w:t>(viene creato il jar file e gli archivi per helpfiles Rel7 e Rel8 )</w:t>
-      </w:r>
-    </w:p>
-    <w:p>
-      <w:pPr>
-        <w:ind w:left="360"/>
-        <w:rPr>
-          <w:color w:val="FF0000"/>
-        </w:rPr>
-      </w:pPr>
-      <w:r>
-        <w:rPr>
-          <w:color w:val="FF0000"/>
-        </w:rPr>
-        <w:t>………………………………….</w:t>
-      </w:r>
-    </w:p>
-    <w:p>
-      <w:pPr>
-        <w:ind w:left="360"/>
-        <w:rPr>
-          <w:color w:val="FF0000"/>
-        </w:rPr>
-      </w:pPr>
-      <w:r>
-        <w:rPr>
-          <w:color w:val="FF0000"/>
-        </w:rPr>
-        <w:t>…………………………………</w:t>
-      </w:r>
-    </w:p>
-    <w:p>
-      <w:pPr>
-        <w:ind w:left="360"/>
-        <w:rPr>
-          <w:i/>
-        </w:rPr>
-      </w:pPr>
-    </w:p>
-    <w:p>
-      <w:pPr>
-        <w:ind w:left="360"/>
-        <w:rPr>
-          <w:color w:val="FF0000"/>
-        </w:rPr>
-      </w:pPr>
-      <w:r>
-        <w:rPr>
-          <w:color w:val="FF0000"/>
-        </w:rPr>
-        <w:lastRenderedPageBreak/>
-        <w:t>aggiunta in corso di: statistical_visualization_monres.html(in = 7119) (out = 25</w:t>
-      </w:r>
-    </w:p>
-    <w:p>
-      <w:pPr>
-        <w:ind w:left="360"/>
-        <w:rPr>
-          <w:color w:val="FF0000"/>
-        </w:rPr>
-      </w:pPr>
-      <w:r>
-        <w:rPr>
-          <w:color w:val="FF0000"/>
-        </w:rPr>
-        <w:t>65)(compresso 63%)</w:t>
-      </w:r>
-    </w:p>
-    <w:p>
-      <w:pPr>
-        <w:ind w:left="360"/>
-        <w:rPr>
-          <w:color w:val="FF0000"/>
-        </w:rPr>
-      </w:pPr>
-      <w:r>
-        <w:rPr>
-          <w:color w:val="FF0000"/>
-        </w:rPr>
-        <w:t>aggiunta in corso di: statistical_visualization_yx.html(in = 9236) (out = 3302)(</w:t>
-      </w:r>
-    </w:p>
-    <w:p>
-      <w:pPr>
-        <w:ind w:left="360"/>
-        <w:rPr>
-          <w:color w:val="FF0000"/>
-        </w:rPr>
-      </w:pPr>
-      <w:r>
-        <w:rPr>
-          <w:color w:val="FF0000"/>
-        </w:rPr>
-        <w:t>compresso 64%)</w:t>
-      </w:r>
-    </w:p>
-    <w:p>
-      <w:pPr>
-        <w:ind w:left="360"/>
-        <w:rPr>
-          <w:color w:val="FF0000"/>
-        </w:rPr>
-      </w:pPr>
-      <w:r>
-        <w:rPr>
-          <w:color w:val="FF0000"/>
-        </w:rPr>
-        <w:t>aggiunta in corso di: subsets.html(in = 4703) (out = 1795)(compresso 61%)</w:t>
-      </w:r>
-    </w:p>
-    <w:p>
-      <w:pPr>
-        <w:ind w:left="360"/>
-        <w:rPr>
-          <w:color w:val="FF0000"/>
-        </w:rPr>
-      </w:pPr>
-      <w:r>
-        <w:rPr>
-          <w:color w:val="FF0000"/>
-        </w:rPr>
-        <w:t>aggiunta in corso di: tbbdp.html(in = 3256) (out = 1270)(compresso 60%)</w:t>
-      </w:r>
-    </w:p>
-    <w:p>
-      <w:pPr>
-        <w:ind w:left="360"/>
-        <w:rPr>
-          <w:color w:val="FF0000"/>
-        </w:rPr>
-      </w:pPr>
-      <w:r>
-        <w:rPr>
-          <w:color w:val="FF0000"/>
-        </w:rPr>
-        <w:t>aggiunta in corso di: tbc.html(in = 3633) (out = 1331)(compresso 63%)</w:t>
-      </w:r>
-    </w:p>
-    <w:p>
-      <w:pPr>
-        <w:ind w:left="360"/>
-        <w:rPr>
-          <w:color w:val="FF0000"/>
-        </w:rPr>
-      </w:pPr>
-      <w:r>
-        <w:rPr>
-          <w:color w:val="FF0000"/>
-        </w:rPr>
-        <w:t>aggiunta in corso di: tbeff.html(in = 3677) (out = 1292)(compresso 64%)</w:t>
-      </w:r>
-    </w:p>
-    <w:p>
-      <w:pPr>
-        <w:ind w:left="360"/>
-        <w:rPr>
-          <w:color w:val="FF0000"/>
-        </w:rPr>
-      </w:pPr>
-      <w:r>
-        <w:rPr>
-          <w:color w:val="FF0000"/>
-        </w:rPr>
-        <w:t>aggiunta in corso di: tbpsi.html(in = 3860) (out = 1553)(compresso 59%)</w:t>
-      </w:r>
-    </w:p>
-    <w:p>
-      <w:pPr>
-        <w:ind w:left="360"/>
-        <w:rPr>
-          <w:color w:val="FF0000"/>
-        </w:rPr>
-      </w:pPr>
-      <w:r>
-        <w:rPr>
-          <w:color w:val="FF0000"/>
-        </w:rPr>
-        <w:t>aggiunta in corso di: tbrho.html(in = 3487) (out = 1379)(compresso 60%)</w:t>
-      </w:r>
-    </w:p>
-    <w:p>
-      <w:pPr>
-        <w:ind w:left="360"/>
-        <w:rPr>
-          <w:color w:val="FF0000"/>
-        </w:rPr>
-      </w:pPr>
-      <w:r>
-        <w:rPr>
-          <w:color w:val="FF0000"/>
-        </w:rPr>
-        <w:t>aggiunta in corso di: tbwei.html(in = 3872) (out = 1566)(compresso 59%)</w:t>
-      </w:r>
-    </w:p>
-    <w:p>
-      <w:pPr>
-        <w:ind w:left="360"/>
-        <w:rPr>
-          <w:color w:val="FF0000"/>
-        </w:rPr>
-      </w:pPr>
-      <w:r>
-        <w:rPr>
-          <w:color w:val="FF0000"/>
-        </w:rPr>
-        <w:t>aggiunta in corso di: Trademarks.txt(in = 97) (out = 87)(compresso 10%)</w:t>
-      </w:r>
-    </w:p>
-    <w:p>
-      <w:pPr>
-        <w:ind w:left="360"/>
-        <w:rPr>
-          <w:color w:val="FF0000"/>
-        </w:rPr>
-      </w:pPr>
-      <w:r>
-        <w:rPr>
-          <w:color w:val="FF0000"/>
-        </w:rPr>
-        <w:t>aggiunta in corso di: transf_both.html(in = 2705) (out = 976)(compresso 63%)</w:t>
-      </w:r>
-    </w:p>
-    <w:p>
-      <w:pPr>
-        <w:ind w:left="360"/>
-        <w:rPr>
-          <w:color w:val="FF0000"/>
-        </w:rPr>
-      </w:pPr>
-      <w:r>
-        <w:rPr>
-          <w:color w:val="FF0000"/>
-        </w:rPr>
-        <w:t>aggiunta in corso di: transf_fsrfan.html(in = 16611) (out = 5748)(compresso 65%)</w:t>
-      </w:r>
-    </w:p>
-    <w:p>
-      <w:pPr>
-        <w:ind w:left="360"/>
-        <w:rPr>
-          <w:color w:val="FF0000"/>
-        </w:rPr>
-      </w:pPr>
-    </w:p>
-    <w:p>
-      <w:pPr>
-        <w:ind w:left="360"/>
-        <w:rPr>
-          <w:color w:val="FF0000"/>
-        </w:rPr>
-      </w:pPr>
-      <w:r>
-        <w:rPr>
-          <w:color w:val="FF0000"/>
-        </w:rPr>
-        <w:t>aggiunta in corso di: transf_intro.html(in = 4406) (out = 1645)(compresso 62%)</w:t>
-      </w:r>
-    </w:p>
-    <w:p>
-      <w:pPr>
-        <w:ind w:left="360"/>
-        <w:rPr>
-          <w:color w:val="FF0000"/>
-        </w:rPr>
-      </w:pPr>
-      <w:r>
-        <w:rPr>
-          <w:color w:val="FF0000"/>
-        </w:rPr>
-        <w:t>aggiunta in corso di: transf_score.html(in = 6882) (out = 2663)(compresso 61%)</w:t>
-      </w:r>
-    </w:p>
-    <w:p>
-      <w:pPr>
-        <w:ind w:left="360"/>
-        <w:rPr>
-          <w:color w:val="FF0000"/>
-        </w:rPr>
-      </w:pPr>
-      <w:r>
-        <w:rPr>
-          <w:color w:val="FF0000"/>
-        </w:rPr>
-        <w:t>aggiunta in corso di: unibiv.html(in = 7161) (out = 2471)(compresso 65%)</w:t>
-      </w:r>
-    </w:p>
-    <w:p>
-      <w:pPr>
-        <w:ind w:left="360"/>
-        <w:rPr>
-          <w:color w:val="FF0000"/>
-        </w:rPr>
-      </w:pPr>
-      <w:r>
-        <w:rPr>
-          <w:color w:val="FF0000"/>
-        </w:rPr>
-        <w:t>aggiunta in corso di: users_guide.html(in = 3785) (out = 1276)(compresso 66%)</w:t>
-      </w:r>
-    </w:p>
-    <w:p>
-      <w:pPr>
-        <w:ind w:left="360"/>
-        <w:rPr>
-          <w:color w:val="FF0000"/>
-        </w:rPr>
-      </w:pPr>
-      <w:r>
-        <w:rPr>
-          <w:color w:val="FF0000"/>
-        </w:rPr>
-        <w:t>aggiunta in corso di: yxplot.html(in = 14725) (out = 4783)(compresso 67%)</w:t>
-      </w:r>
-    </w:p>
-    <w:p>
-      <w:pPr>
-        <w:ind w:left="360"/>
-        <w:rPr>
-          <w:color w:val="FF0000"/>
-        </w:rPr>
-      </w:pPr>
-      <w:r>
-        <w:rPr>
-          <w:color w:val="FF0000"/>
-        </w:rPr>
-        <w:t xml:space="preserve">        1 file copiati.</w:t>
-      </w:r>
-    </w:p>
-    <w:p>
-      <w:pPr>
-        <w:ind w:left="360"/>
-        <w:rPr>
-          <w:color w:val="FF0000"/>
-        </w:rPr>
-      </w:pPr>
-      <w:r>
-        <w:rPr>
-          <w:color w:val="FF0000"/>
-        </w:rPr>
-        <w:t xml:space="preserve">        1 file copiati.</w:t>
-      </w:r>
-    </w:p>
-    <w:p>
-      <w:pPr>
-        <w:ind w:left="360"/>
-        <w:rPr>
-          <w:color w:val="FF0000"/>
-        </w:rPr>
-      </w:pPr>
-      <w:r>
-        <w:rPr>
-          <w:color w:val="FF0000"/>
-        </w:rPr>
-        <w:t>" mgmhlpRx.bat copiati""</w:t>
-      </w:r>
-    </w:p>
-    <w:p>
-      <w:pPr>
-        <w:ind w:left="360"/>
+        <w:t>(viene modificata la data del setup )</w:t>
+      </w:r>
+    </w:p>
+    <w:p>
+      <w:pPr>
+        <w:ind w:left="360"/>
+        <w:rPr>
+          <w:color w:val="FF0000"/>
+        </w:rPr>
       </w:pPr>
       <w:r>
         <w:rPr>
@@ -1363,11 +832,77 @@
         </w:rPr>
         <w:t>Premere un tasto per continuare . . .</w:t>
       </w:r>
-      <w:r>
-        <w:rPr>
-          <w:color w:val="FF0000"/>
-        </w:rPr>
-        <w:t xml:space="preserve">   </w:t>
+    </w:p>
+    <w:p>
+      <w:pPr>
+        <w:ind w:left="360"/>
+        <w:rPr>
+          <w:color w:val="FF0000"/>
+          <w:lang w:val="en-US"/>
+        </w:rPr>
+      </w:pPr>
+      <w:r>
+        <w:rPr>
+          <w:color w:val="FF0000"/>
+          <w:lang w:val="en-US"/>
+        </w:rPr>
+        <w:t xml:space="preserve">unix2dos: converting file </w:t>
+      </w:r>
+      <w:proofErr w:type="spellStart"/>
+      <w:r>
+        <w:rPr>
+          <w:color w:val="FF0000"/>
+          <w:lang w:val="en-US"/>
+        </w:rPr>
+        <w:t>FSDAscript.iss</w:t>
+      </w:r>
+      <w:proofErr w:type="spellEnd"/>
+      <w:r>
+        <w:rPr>
+          <w:color w:val="FF0000"/>
+          <w:lang w:val="en-US"/>
+        </w:rPr>
+        <w:t xml:space="preserve"> to DOS </w:t>
+      </w:r>
+      <w:proofErr w:type="gramStart"/>
+      <w:r>
+        <w:rPr>
+          <w:color w:val="FF0000"/>
+          <w:lang w:val="en-US"/>
+        </w:rPr>
+        <w:t>format ...</w:t>
+      </w:r>
+      <w:proofErr w:type="gramEnd"/>
+    </w:p>
+    <w:p>
+      <w:pPr>
+        <w:ind w:left="360"/>
+        <w:rPr>
+          <w:color w:val="FF0000"/>
+        </w:rPr>
+      </w:pPr>
+      <w:r>
+        <w:rPr>
+          <w:color w:val="FF0000"/>
+        </w:rPr>
+        <w:t>"COMPILAZIONE setup................"</w:t>
+      </w:r>
+    </w:p>
+    <w:p>
+      <w:pPr>
+        <w:ind w:left="360"/>
+      </w:pPr>
+      <w:r>
+        <w:rPr>
+          <w:color w:val="FF0000"/>
+        </w:rPr>
+        <w:t>Premere un tasto per continuare . . .</w:t>
+      </w:r>
+      <w:r>
+        <w:rPr>
+          <w:color w:val="FF0000"/>
+        </w:rPr>
+        <w:t xml:space="preserve">     </w:t>
       </w:r>
       <w:r>
         <w:rPr>
@@ -1379,16 +914,7 @@
     <w:p>
       <w:pPr>
         <w:ind w:left="360"/>
-        <w:rPr>
-          <w:color w:val="FF0000"/>
-        </w:rPr>
-      </w:pPr>
-      <w:r>
-        <w:rPr>
-          <w:color w:val="FF0000"/>
-        </w:rPr>
-        <w:t>"MODIFICA data setup................"</w:t>
-      </w:r>
+      </w:pPr>
     </w:p>
     <w:p>
       <w:pPr>
@@ -1396,6 +922,7 @@
         <w:rPr>
           <w:b/>
           <w:i/>
+          <w:color w:val="FF0000"/>
         </w:rPr>
       </w:pPr>
       <w:r>
@@ -1403,37 +930,187 @@
           <w:b/>
           <w:i/>
         </w:rPr>
-        <w:t>(viene modificata la data del setup )</w:t>
-      </w:r>
-    </w:p>
-    <w:p>
-      <w:pPr>
-        <w:ind w:left="360"/>
-        <w:rPr>
-          <w:color w:val="FF0000"/>
-        </w:rPr>
-      </w:pPr>
+        <w:t>(Si apre una nuova finestra con Inno Setup  Compiler, si vede procedere la fase di compilazione e, se tutto ok, si chiudera’ automaticamente )</w:t>
+      </w:r>
+    </w:p>
+    <w:p/>
+    <w:p>
+      <w:pPr>
+        <w:rPr>
+          <w:color w:val="FF0000"/>
+          <w:lang w:val="en-US"/>
+        </w:rPr>
+      </w:pPr>
+      <w:r>
+        <w:rPr>
+          <w:color w:val="FF0000"/>
+          <w:lang w:val="en-US"/>
+        </w:rPr>
+        <w:t>"</w:t>
+      </w:r>
+      <w:r>
+        <w:rPr>
+          <w:color w:val="FF0000"/>
+          <w:lang w:val="en-US"/>
+        </w:rPr>
+        <w:t>---&gt; FSDAtoolbox_for_MATLAB-</w:t>
+      </w:r>
+      <w:proofErr w:type="gramStart"/>
+      <w:r>
+        <w:rPr>
+          <w:color w:val="FF0000"/>
+          <w:lang w:val="en-US"/>
+        </w:rPr>
+        <w:t xml:space="preserve">setup.exe  </w:t>
+      </w:r>
+      <w:proofErr w:type="spellStart"/>
+      <w:r>
+        <w:rPr>
+          <w:color w:val="FF0000"/>
+          <w:lang w:val="en-US"/>
+        </w:rPr>
+        <w:t>generato</w:t>
+      </w:r>
+      <w:proofErr w:type="spellEnd"/>
+      <w:proofErr w:type="gramEnd"/>
+      <w:r>
+        <w:rPr>
+          <w:color w:val="FF0000"/>
+          <w:lang w:val="en-US"/>
+        </w:rPr>
+        <w:t xml:space="preserve"> in</w:t>
+      </w:r>
+      <w:r>
+        <w:rPr>
+          <w:color w:val="FF0000"/>
+          <w:lang w:val="en-US"/>
+        </w:rPr>
+        <w:t xml:space="preserve"> \cygwing64\</w:t>
+      </w:r>
+      <w:proofErr w:type="spellStart"/>
+      <w:r>
+        <w:rPr>
+          <w:color w:val="FF0000"/>
+          <w:lang w:val="en-US"/>
+        </w:rPr>
+        <w:t>tmp</w:t>
+      </w:r>
+      <w:proofErr w:type="spellEnd"/>
+      <w:r>
+        <w:rPr>
+          <w:color w:val="FF0000"/>
+          <w:lang w:val="en-US"/>
+        </w:rPr>
+        <w:t>\</w:t>
+      </w:r>
+      <w:proofErr w:type="spellStart"/>
+      <w:r>
+        <w:rPr>
+          <w:color w:val="FF0000"/>
+          <w:lang w:val="en-US"/>
+        </w:rPr>
+        <w:t>FSDA_package</w:t>
+      </w:r>
+      <w:proofErr w:type="spellEnd"/>
+      <w:r>
+        <w:rPr>
+          <w:color w:val="FF0000"/>
+          <w:lang w:val="en-US"/>
+        </w:rPr>
+        <w:t xml:space="preserve"> </w:t>
+      </w:r>
+      <w:r>
+        <w:rPr>
+          <w:color w:val="FF0000"/>
+          <w:lang w:val="en-US"/>
+        </w:rPr>
+        <w:t>!!!!!!"</w:t>
+      </w:r>
+    </w:p>
+    <w:p>
       <w:r>
         <w:rPr>
           <w:color w:val="FF0000"/>
         </w:rPr>
         <w:t>Premere un tasto per continuare . . .</w:t>
       </w:r>
-    </w:p>
-    <w:p>
-      <w:pPr>
-        <w:ind w:left="360"/>
-        <w:rPr>
-          <w:color w:val="FF0000"/>
-          <w:lang w:val="en-US"/>
-        </w:rPr>
-      </w:pPr>
-      <w:r>
-        <w:rPr>
-          <w:color w:val="FF0000"/>
-          <w:lang w:val="en-US"/>
-        </w:rPr>
-        <w:t xml:space="preserve">unix2dos: converting file </w:t>
+      <w:r>
+        <w:rPr>
+          <w:color w:val="FF0000"/>
+        </w:rPr>
+        <w:t xml:space="preserve"> </w:t>
+      </w:r>
+      <w:r>
+        <w:t xml:space="preserve">     </w:t>
+      </w:r>
+      <w:r>
+        <w:rPr>
+          <w:highlight w:val="yellow"/>
+        </w:rPr>
+        <w:t>&lt;INVIO&gt;</w:t>
+      </w:r>
+    </w:p>
+    <w:p>
+      <w:pPr>
+        <w:rPr>
+          <w:color w:val="FF0000"/>
+        </w:rPr>
+      </w:pPr>
+      <w:r>
+        <w:rPr>
+          <w:color w:val="FF0000"/>
+        </w:rPr>
+        <w:t>"Generazione tar package per Linux"</w:t>
+      </w:r>
+    </w:p>
+    <w:p>
+      <w:r>
+        <w:rPr>
+          <w:color w:val="FF0000"/>
+        </w:rPr>
+        <w:t>Premere un tasto per continuare . . .</w:t>
+      </w:r>
+      <w:r>
+        <w:rPr>
+          <w:color w:val="FF0000"/>
+        </w:rPr>
+        <w:t xml:space="preserve">      </w:t>
+      </w:r>
+      <w:r>
+        <w:rPr>
+          <w:highlight w:val="yellow"/>
+        </w:rPr>
+        <w:t>&lt;INVIO&gt;</w:t>
+      </w:r>
+    </w:p>
+    <w:p>
+      <w:pPr>
+        <w:rPr>
+          <w:color w:val="FF0000"/>
+          <w:lang w:val="en-US"/>
+        </w:rPr>
+      </w:pPr>
+      <w:r>
+        <w:rPr>
+          <w:color w:val="FF0000"/>
+          <w:lang w:val="en-US"/>
+        </w:rPr>
+        <w:t>“</w:t>
+      </w:r>
+      <w:proofErr w:type="gramStart"/>
+      <w:r>
+        <w:rPr>
+          <w:color w:val="FF0000"/>
+          <w:lang w:val="en-US"/>
+        </w:rPr>
+        <w:t xml:space="preserve">FSDA.tar.gz </w:t>
+      </w:r>
+      <w:r>
+        <w:rPr>
+          <w:color w:val="FF0000"/>
+          <w:lang w:val="en-US"/>
+        </w:rPr>
+        <w:t xml:space="preserve"> </w:t>
       </w:r>
       <w:proofErr w:type="spellStart"/>
       <w:r>
@@ -1441,55 +1118,63 @@
           <w:color w:val="FF0000"/>
           <w:lang w:val="en-US"/>
         </w:rPr>
-        <w:t>FSDAscript.iss</w:t>
+        <w:t>generato</w:t>
       </w:r>
       <w:proofErr w:type="spellEnd"/>
-      <w:r>
-        <w:rPr>
-          <w:color w:val="FF0000"/>
-          <w:lang w:val="en-US"/>
-        </w:rPr>
-        <w:t xml:space="preserve"> to DOS </w:t>
-      </w:r>
-      <w:proofErr w:type="gramStart"/>
-      <w:r>
-        <w:rPr>
-          <w:color w:val="FF0000"/>
-          <w:lang w:val="en-US"/>
-        </w:rPr>
-        <w:t>format ...</w:t>
-      </w:r>
       <w:proofErr w:type="gramEnd"/>
-    </w:p>
-    <w:p>
-      <w:pPr>
-        <w:ind w:left="360"/>
-        <w:rPr>
-          <w:color w:val="FF0000"/>
-        </w:rPr>
-      </w:pPr>
-      <w:r>
-        <w:rPr>
-          <w:color w:val="FF0000"/>
-        </w:rPr>
-        <w:t>"COMPILAZIONE setup................"</w:t>
-      </w:r>
-    </w:p>
-    <w:p>
-      <w:pPr>
-        <w:ind w:left="360"/>
-      </w:pPr>
-      <w:r>
-        <w:rPr>
-          <w:color w:val="FF0000"/>
-        </w:rPr>
-        <w:t>Premere un tasto per continuare . . .</w:t>
-      </w:r>
-      <w:r>
-        <w:rPr>
-          <w:color w:val="FF0000"/>
-        </w:rPr>
-        <w:t xml:space="preserve">     </w:t>
+      <w:r>
+        <w:rPr>
+          <w:color w:val="FF0000"/>
+          <w:lang w:val="en-US"/>
+        </w:rPr>
+        <w:t xml:space="preserve"> in</w:t>
+      </w:r>
+      <w:r>
+        <w:rPr>
+          <w:color w:val="FF0000"/>
+          <w:lang w:val="en-US"/>
+        </w:rPr>
+        <w:t xml:space="preserve"> \cygwing64\</w:t>
+      </w:r>
+      <w:proofErr w:type="spellStart"/>
+      <w:r>
+        <w:rPr>
+          <w:color w:val="FF0000"/>
+          <w:lang w:val="en-US"/>
+        </w:rPr>
+        <w:t>tmp</w:t>
+      </w:r>
+      <w:proofErr w:type="spellEnd"/>
+      <w:r>
+        <w:rPr>
+          <w:color w:val="FF0000"/>
+          <w:lang w:val="en-US"/>
+        </w:rPr>
+        <w:t>\</w:t>
+      </w:r>
+      <w:proofErr w:type="spellStart"/>
+      <w:r>
+        <w:rPr>
+          <w:color w:val="FF0000"/>
+          <w:lang w:val="en-US"/>
+        </w:rPr>
+        <w:t>FSDA_package</w:t>
+      </w:r>
+      <w:proofErr w:type="spellEnd"/>
+      <w:r>
+        <w:rPr>
+          <w:color w:val="FF0000"/>
+          <w:lang w:val="en-US"/>
+        </w:rPr>
+        <w:t>!!!!!!!!!!!!!!"</w:t>
+      </w:r>
+    </w:p>
+    <w:p>
+      <w:r>
+        <w:rPr>
+          <w:color w:val="FF0000"/>
+        </w:rPr>
+        <w:t xml:space="preserve">Premere un tasto per continuare . . .      </w:t>
       </w:r>
       <w:r>
         <w:rPr>
@@ -1500,16 +1185,9 @@
     </w:p>
     <w:p>
       <w:pPr>
-        <w:ind w:left="360"/>
-      </w:pPr>
-    </w:p>
-    <w:p>
-      <w:pPr>
-        <w:ind w:left="360"/>
         <w:rPr>
           <w:b/>
           <w:i/>
-          <w:color w:val="FF0000"/>
         </w:rPr>
       </w:pPr>
       <w:r>
@@ -1517,300 +1195,34 @@
           <w:b/>
           <w:i/>
         </w:rPr>
-        <w:lastRenderedPageBreak/>
-        <w:t>(Si apre una nuova finestra con Inno Setup  Compiler, si vede procedere la fase di compilazione e, se tutto ok, si chiudera’ automaticamente )</w:t>
-      </w:r>
-    </w:p>
-    <w:p/>
-    <w:p>
-      <w:pPr>
-        <w:rPr>
-          <w:color w:val="FF0000"/>
-          <w:lang w:val="en-US"/>
-        </w:rPr>
-      </w:pPr>
-      <w:r>
-        <w:rPr>
-          <w:color w:val="FF0000"/>
-          <w:lang w:val="en-US"/>
-        </w:rPr>
-        <w:t>"</w:t>
-      </w:r>
-      <w:r>
-        <w:rPr>
-          <w:color w:val="FF0000"/>
-          <w:lang w:val="en-US"/>
-        </w:rPr>
-        <w:t>---&gt; FSDAtoolbox_for_MATLAB-</w:t>
-      </w:r>
-      <w:proofErr w:type="gramStart"/>
-      <w:r>
-        <w:rPr>
-          <w:color w:val="FF0000"/>
-          <w:lang w:val="en-US"/>
-        </w:rPr>
-        <w:t xml:space="preserve">setup.exe  </w:t>
-      </w:r>
-      <w:proofErr w:type="spellStart"/>
-      <w:r>
-        <w:rPr>
-          <w:color w:val="FF0000"/>
-          <w:lang w:val="en-US"/>
-        </w:rPr>
-        <w:t>generato</w:t>
-      </w:r>
-      <w:proofErr w:type="spellEnd"/>
-      <w:proofErr w:type="gramEnd"/>
-      <w:r>
-        <w:rPr>
-          <w:color w:val="FF0000"/>
-          <w:lang w:val="en-US"/>
-        </w:rPr>
-        <w:t xml:space="preserve"> in</w:t>
-      </w:r>
-      <w:r>
-        <w:rPr>
-          <w:color w:val="FF0000"/>
-          <w:lang w:val="en-US"/>
-        </w:rPr>
-        <w:t xml:space="preserve"> \cygwing64\</w:t>
-      </w:r>
-      <w:proofErr w:type="spellStart"/>
-      <w:r>
-        <w:rPr>
-          <w:color w:val="FF0000"/>
-          <w:lang w:val="en-US"/>
-        </w:rPr>
-        <w:t>tmp</w:t>
-      </w:r>
-      <w:proofErr w:type="spellEnd"/>
-      <w:r>
-        <w:rPr>
-          <w:color w:val="FF0000"/>
-          <w:lang w:val="en-US"/>
-        </w:rPr>
-        <w:t>\</w:t>
-      </w:r>
-      <w:proofErr w:type="spellStart"/>
-      <w:r>
-        <w:rPr>
-          <w:color w:val="FF0000"/>
-          <w:lang w:val="en-US"/>
-        </w:rPr>
-        <w:t>FSDA_package</w:t>
-      </w:r>
-      <w:proofErr w:type="spellEnd"/>
-      <w:r>
-        <w:rPr>
-          <w:color w:val="FF0000"/>
-          <w:lang w:val="en-US"/>
-        </w:rPr>
-        <w:t xml:space="preserve"> </w:t>
-      </w:r>
-      <w:r>
-        <w:rPr>
-          <w:color w:val="FF0000"/>
-          <w:lang w:val="en-US"/>
-        </w:rPr>
-        <w:t>!!!!!!"</w:t>
-      </w:r>
-    </w:p>
-    <w:p>
-      <w:r>
-        <w:rPr>
-          <w:color w:val="FF0000"/>
-        </w:rPr>
-        <w:t>Premere un tasto per continuare . . .</w:t>
-      </w:r>
-      <w:r>
-        <w:rPr>
-          <w:color w:val="FF0000"/>
-        </w:rPr>
-        <w:t xml:space="preserve"> </w:t>
-      </w:r>
-      <w:r>
-        <w:t xml:space="preserve">     </w:t>
-      </w:r>
-      <w:r>
-        <w:rPr>
-          <w:highlight w:val="yellow"/>
-        </w:rPr>
-        <w:t>&lt;INVIO&gt;</w:t>
-      </w:r>
-    </w:p>
-    <w:p>
-      <w:pPr>
-        <w:rPr>
-          <w:color w:val="FF0000"/>
-        </w:rPr>
-      </w:pPr>
-      <w:r>
-        <w:rPr>
-          <w:color w:val="FF0000"/>
-        </w:rPr>
-        <w:t>"Generazione tar package per Linux"</w:t>
-      </w:r>
-    </w:p>
-    <w:p>
-      <w:r>
-        <w:rPr>
-          <w:color w:val="FF0000"/>
-        </w:rPr>
-        <w:t>Premere un tasto per continuare . . .</w:t>
-      </w:r>
-      <w:r>
-        <w:rPr>
-          <w:color w:val="FF0000"/>
-        </w:rPr>
-        <w:t xml:space="preserve">      </w:t>
-      </w:r>
-      <w:r>
-        <w:rPr>
-          <w:highlight w:val="yellow"/>
-        </w:rPr>
-        <w:t>&lt;INVIO&gt;</w:t>
-      </w:r>
-    </w:p>
-    <w:p>
-      <w:pPr>
-        <w:rPr>
-          <w:color w:val="FF0000"/>
-          <w:lang w:val="en-US"/>
-        </w:rPr>
-      </w:pPr>
-      <w:r>
-        <w:rPr>
-          <w:color w:val="FF0000"/>
-          <w:lang w:val="en-US"/>
-        </w:rPr>
-        <w:t>“</w:t>
-      </w:r>
-      <w:proofErr w:type="gramStart"/>
-      <w:r>
-        <w:rPr>
-          <w:color w:val="FF0000"/>
-          <w:lang w:val="en-US"/>
-        </w:rPr>
-        <w:t xml:space="preserve">FSDA.tar.gz </w:t>
-      </w:r>
-      <w:r>
-        <w:rPr>
-          <w:color w:val="FF0000"/>
-          <w:lang w:val="en-US"/>
-        </w:rPr>
-        <w:t xml:space="preserve"> </w:t>
-      </w:r>
-      <w:proofErr w:type="spellStart"/>
-      <w:r>
-        <w:rPr>
-          <w:color w:val="FF0000"/>
-          <w:lang w:val="en-US"/>
-        </w:rPr>
-        <w:t>generato</w:t>
-      </w:r>
-      <w:proofErr w:type="spellEnd"/>
-      <w:proofErr w:type="gramEnd"/>
-      <w:r>
-        <w:rPr>
-          <w:color w:val="FF0000"/>
-          <w:lang w:val="en-US"/>
-        </w:rPr>
-        <w:t xml:space="preserve"> in</w:t>
-      </w:r>
-      <w:r>
-        <w:rPr>
-          <w:color w:val="FF0000"/>
-          <w:lang w:val="en-US"/>
-        </w:rPr>
-        <w:t xml:space="preserve"> \cygwing64\</w:t>
-      </w:r>
-      <w:proofErr w:type="spellStart"/>
-      <w:r>
-        <w:rPr>
-          <w:color w:val="FF0000"/>
-          <w:lang w:val="en-US"/>
-        </w:rPr>
-        <w:t>tmp</w:t>
-      </w:r>
-      <w:proofErr w:type="spellEnd"/>
-      <w:r>
-        <w:rPr>
-          <w:color w:val="FF0000"/>
-          <w:lang w:val="en-US"/>
-        </w:rPr>
-        <w:t>\</w:t>
-      </w:r>
-      <w:proofErr w:type="spellStart"/>
-      <w:r>
-        <w:rPr>
-          <w:color w:val="FF0000"/>
-          <w:lang w:val="en-US"/>
-        </w:rPr>
-        <w:t>FSDA_package</w:t>
-      </w:r>
-      <w:proofErr w:type="spellEnd"/>
-      <w:r>
-        <w:rPr>
-          <w:color w:val="FF0000"/>
-          <w:lang w:val="en-US"/>
-        </w:rPr>
-        <w:t>!!!!!!!!!!!!!!"</w:t>
-      </w:r>
-    </w:p>
-    <w:p>
-      <w:r>
-        <w:rPr>
-          <w:color w:val="FF0000"/>
-        </w:rPr>
-        <w:t xml:space="preserve">Premere un tasto per continuare . . .      </w:t>
-      </w:r>
-      <w:r>
-        <w:rPr>
-          <w:highlight w:val="yellow"/>
-        </w:rPr>
-        <w:t>&lt;INVIO&gt;</w:t>
-      </w:r>
-    </w:p>
-    <w:p>
-      <w:pPr>
+        <w:t xml:space="preserve">(ora il setup e il tar file </w:t>
+      </w:r>
+      <w:r>
         <w:rPr>
           <w:b/>
           <w:i/>
         </w:rPr>
-      </w:pPr>
+        <w:t xml:space="preserve">verranno </w:t>
+      </w:r>
       <w:r>
         <w:rPr>
           <w:b/>
           <w:i/>
         </w:rPr>
-        <w:t xml:space="preserve">(ora il setup e il tar file </w:t>
+        <w:t xml:space="preserve"> copiati sul sito di M.Riani</w:t>
       </w:r>
       <w:r>
         <w:rPr>
           <w:b/>
           <w:i/>
         </w:rPr>
-        <w:t xml:space="preserve">verranno </w:t>
+        <w:t xml:space="preserve">, se non si vuole continuare premere &lt;CTRL-c&gt; </w:t>
       </w:r>
       <w:r>
         <w:rPr>
           <w:b/>
           <w:i/>
         </w:rPr>
-        <w:t xml:space="preserve"> copiati sul sito di M.Riani</w:t>
-      </w:r>
-      <w:r>
-        <w:rPr>
-          <w:b/>
-          <w:i/>
-        </w:rPr>
-        <w:t xml:space="preserve">, se non si vuole continuare premere &lt;CTRL-c&gt; </w:t>
-      </w:r>
-      <w:r>
-        <w:rPr>
-          <w:b/>
-          <w:i/>
-        </w:rPr>
         <w:t>)</w:t>
       </w:r>
     </w:p>
@@ -1824,6 +1236,7 @@
         <w:rPr>
           <w:color w:val="FF0000"/>
         </w:rPr>
+        <w:lastRenderedPageBreak/>
         <w:t>"FTP  MR_webserver ........"</w:t>
       </w:r>
     </w:p>
@@ -2746,7 +2159,7 @@
   <a:extraClrSchemeLst/>
   <a:extLst>
     <a:ext uri="{05A4C25C-085E-4340-85A3-A5531E510DB2}">
-      <thm15:themeFamily xmlns:thm15="http://schemas.microsoft.com/office/thememl/2012/main" xmlns="" name="Office Theme" id="{62F939B6-93AF-4DB8-9C6B-D6C7DFDC589F}" vid="{4A3C46E8-61CC-4603-A589-7422A47A8E4A}"/>
+      <thm15:themeFamily xmlns="" xmlns:thm15="http://schemas.microsoft.com/office/thememl/2012/main" name="Office Theme" id="{62F939B6-93AF-4DB8-9C6B-D6C7DFDC589F}" vid="{4A3C46E8-61CC-4603-A589-7422A47A8E4A}"/>
     </a:ext>
   </a:extLst>
 </a:theme>

</xml_diff>